<commit_message>
komentar za git branch
</commit_message>
<xml_diff>
--- a/RS1_2024_25_template_1/dokumenti/5 git branch i PR.docx
+++ b/RS1_2024_25_template_1/dokumenti/5 git branch i PR.docx
@@ -2,69 +2,12 @@
 <file path=word/document.xml><?xml version="1.0" encoding="utf-8"?>
 <w:document xmlns:wpc="http://schemas.microsoft.com/office/word/2010/wordprocessingCanvas" xmlns:cx="http://schemas.microsoft.com/office/drawing/2014/chartex" xmlns:cx1="http://schemas.microsoft.com/office/drawing/2015/9/8/chartex" xmlns:cx2="http://schemas.microsoft.com/office/drawing/2015/10/21/chartex" xmlns:cx3="http://schemas.microsoft.com/office/drawing/2016/5/9/chartex" xmlns:cx4="http://schemas.microsoft.com/office/drawing/2016/5/10/chartex" xmlns:cx5="http://schemas.microsoft.com/office/drawing/2016/5/11/chartex" xmlns:cx6="http://schemas.microsoft.com/office/drawing/2016/5/12/chartex" xmlns:cx7="http://schemas.microsoft.com/office/drawing/2016/5/13/chartex" xmlns:cx8="http://schemas.microsoft.com/office/drawing/2016/5/14/chartex" xmlns:mc="http://schemas.openxmlformats.org/markup-compatibility/2006" xmlns:aink="http://schemas.microsoft.com/office/drawing/2016/ink" xmlns:am3d="http://schemas.microsoft.com/office/drawing/2017/model3d" xmlns:o="urn:schemas-microsoft-com:office:office" xmlns:oel="http://schemas.microsoft.com/office/2019/extlst" xmlns:r="http://schemas.openxmlformats.org/officeDocument/2006/relationships" xmlns:m="http://schemas.openxmlformats.org/officeDocument/2006/math" xmlns:v="urn:schemas-microsoft-com:vml" xmlns:wp14="http://schemas.microsoft.com/office/word/2010/wordprocessingDrawing" xmlns:wp="http://schemas.openxmlformats.org/drawingml/2006/wordprocessingDrawing" xmlns:w10="urn:schemas-microsoft-com:office:word" xmlns:w="http://schemas.openxmlformats.org/wordprocessingml/2006/main" xmlns:w14="http://schemas.microsoft.com/office/word/2010/wordml" xmlns:w15="http://schemas.microsoft.com/office/word/2012/wordml" xmlns:w16cex="http://schemas.microsoft.com/office/word/2018/wordml/cex" xmlns:w16cid="http://schemas.microsoft.com/office/word/2016/wordml/cid" xmlns:w16="http://schemas.microsoft.com/office/word/2018/wordml" xmlns:w16du="http://schemas.microsoft.com/office/word/2023/wordml/word16du" xmlns:w16sdtdh="http://schemas.microsoft.com/office/word/2020/wordml/sdtdatahash" xmlns:w16se="http://schemas.microsoft.com/office/word/2015/wordml/symex" xmlns:wpg="http://schemas.microsoft.com/office/word/2010/wordprocessingGroup" xmlns:wpi="http://schemas.microsoft.com/office/word/2010/wordprocessingInk" xmlns:wne="http://schemas.microsoft.com/office/word/2006/wordml" xmlns:wps="http://schemas.microsoft.com/office/word/2010/wordprocessingShape" mc:Ignorable="w14 w15 w16se w16cid w16 w16cex w16sdtdh w16du wp14">
   <w:body>
+    <w:p/>
     <w:p>
       <w:r>
         <w:rPr>
           <w:noProof/>
         </w:rPr>
-        <w:drawing>
-          <wp:inline distT="0" distB="0" distL="0" distR="0" wp14:anchorId="228655D1" wp14:editId="061235FC">
-            <wp:extent cx="5731510" cy="7598410"/>
-            <wp:effectExtent l="19050" t="19050" r="21590" b="21590"/>
-            <wp:docPr id="429987138" name="Picture 1" descr="A diagram of a flowchart&#10;&#10;Description automatically generated"/>
-            <wp:cNvGraphicFramePr>
-              <a:graphicFrameLocks xmlns:a="http://schemas.openxmlformats.org/drawingml/2006/main" noChangeAspect="1"/>
-            </wp:cNvGraphicFramePr>
-            <a:graphic xmlns:a="http://schemas.openxmlformats.org/drawingml/2006/main">
-              <a:graphicData uri="http://schemas.openxmlformats.org/drawingml/2006/picture">
-                <pic:pic xmlns:pic="http://schemas.openxmlformats.org/drawingml/2006/picture">
-                  <pic:nvPicPr>
-                    <pic:cNvPr id="429987138" name="Picture 1" descr="A diagram of a flowchart&#10;&#10;Description automatically generated"/>
-                    <pic:cNvPicPr>
-                      <a:picLocks noChangeAspect="1" noChangeArrowheads="1"/>
-                    </pic:cNvPicPr>
-                  </pic:nvPicPr>
-                  <pic:blipFill>
-                    <a:blip r:embed="rId4">
-                      <a:extLst>
-                        <a:ext uri="{28A0092B-C50C-407E-A947-70E740481C1C}">
-                          <a14:useLocalDpi xmlns:a14="http://schemas.microsoft.com/office/drawing/2010/main" val="0"/>
-                        </a:ext>
-                      </a:extLst>
-                    </a:blip>
-                    <a:srcRect/>
-                    <a:stretch>
-                      <a:fillRect/>
-                    </a:stretch>
-                  </pic:blipFill>
-                  <pic:spPr bwMode="auto">
-                    <a:xfrm>
-                      <a:off x="0" y="0"/>
-                      <a:ext cx="5731510" cy="7598410"/>
-                    </a:xfrm>
-                    <a:prstGeom prst="rect">
-                      <a:avLst/>
-                    </a:prstGeom>
-                    <a:noFill/>
-                    <a:ln>
-                      <a:solidFill>
-                        <a:schemeClr val="tx1"/>
-                      </a:solidFill>
-                    </a:ln>
-                  </pic:spPr>
-                </pic:pic>
-              </a:graphicData>
-            </a:graphic>
-          </wp:inline>
-        </w:drawing>
-      </w:r>
-    </w:p>
-    <w:p>
-      <w:r>
-        <w:rPr>
-          <w:noProof/>
-        </w:rPr>
-        <w:lastRenderedPageBreak/>
         <w:drawing>
           <wp:inline distT="0" distB="0" distL="0" distR="0" wp14:anchorId="0179C002" wp14:editId="66D629D3">
             <wp:extent cx="5731510" cy="4039235"/>
@@ -117,20 +60,147 @@
         </w:drawing>
       </w:r>
     </w:p>
+    <w:p>
+      <w:r>
+        <w:t xml:space="preserve">U dev-firmama se obično kreiraju feature grane iz </w:t>
+      </w:r>
+      <w:r>
+        <w:rPr>
+          <w:b/>
+          <w:bCs/>
+        </w:rPr>
+        <w:t>develop</w:t>
+      </w:r>
+      <w:r>
+        <w:t xml:space="preserve">, te se na kraju taska radi merge u </w:t>
+      </w:r>
+      <w:r>
+        <w:rPr>
+          <w:b/>
+          <w:bCs/>
+        </w:rPr>
+        <w:t>develop</w:t>
+      </w:r>
+      <w:r>
+        <w:rPr>
+          <w:b/>
+          <w:bCs/>
+        </w:rPr>
+        <w:t xml:space="preserve"> </w:t>
+      </w:r>
+      <w:r>
+        <w:t>(kao na gornjoj slici)</w:t>
+      </w:r>
+      <w:r>
+        <w:t>.</w:t>
+      </w:r>
+    </w:p>
     <w:p/>
-    <w:p/>
     <w:p>
       <w:pPr>
         <w:pStyle w:val="Heading1"/>
       </w:pPr>
       <w:r>
-        <w:t xml:space="preserve">RS1 - </w:t>
-      </w:r>
-      <w:proofErr w:type="spellStart"/>
-      <w:r>
-        <w:t>branchovi</w:t>
-      </w:r>
-      <w:proofErr w:type="spellEnd"/>
+        <w:t xml:space="preserve">RS1 </w:t>
+      </w:r>
+      <w:r>
+        <w:t>–</w:t>
+      </w:r>
+      <w:r>
+        <w:t xml:space="preserve"> branchovi</w:t>
+      </w:r>
+    </w:p>
+    <w:p>
+      <w:r>
+        <w:t xml:space="preserve">U ovom predmetu </w:t>
+      </w:r>
+      <w:r>
+        <w:t xml:space="preserve">nećemo koristiti </w:t>
+      </w:r>
+      <w:r>
+        <w:rPr>
+          <w:b/>
+          <w:bCs/>
+        </w:rPr>
+        <w:t>develop</w:t>
+      </w:r>
+      <w:r>
+        <w:t xml:space="preserve"> </w:t>
+      </w:r>
+      <w:r>
+        <w:t>granu</w:t>
+      </w:r>
+      <w:r>
+        <w:t xml:space="preserve">, već samo master </w:t>
+      </w:r>
+      <w:r>
+        <w:t>granu</w:t>
+      </w:r>
+      <w:r>
+        <w:t>. Stoga ćemo imati</w:t>
+      </w:r>
+      <w:r>
+        <w:t>:</w:t>
+      </w:r>
+    </w:p>
+    <w:p>
+      <w:pPr>
+        <w:numPr>
+          <w:ilvl w:val="0"/>
+          <w:numId w:val="4"/>
+        </w:numPr>
+      </w:pPr>
+      <w:r>
+        <w:rPr>
+          <w:b/>
+          <w:bCs/>
+        </w:rPr>
+        <w:t>master</w:t>
+      </w:r>
+      <w:r>
+        <w:t xml:space="preserve"> grana – stabilna verzija projekta koja sadrži samo završene i testirane promjene.</w:t>
+      </w:r>
+    </w:p>
+    <w:p>
+      <w:pPr>
+        <w:numPr>
+          <w:ilvl w:val="0"/>
+          <w:numId w:val="4"/>
+        </w:numPr>
+      </w:pPr>
+      <w:r>
+        <w:rPr>
+          <w:b/>
+          <w:bCs/>
+        </w:rPr>
+        <w:t>grana za task</w:t>
+      </w:r>
+      <w:r>
+        <w:rPr>
+          <w:b/>
+          <w:bCs/>
+        </w:rPr>
+        <w:t>/feature</w:t>
+      </w:r>
+      <w:r>
+        <w:t xml:space="preserve"> – kreira se za svaki novi zadatak (task)</w:t>
+      </w:r>
+      <w:r>
+        <w:t xml:space="preserve"> iz </w:t>
+      </w:r>
+      <w:r>
+        <w:rPr>
+          <w:b/>
+          <w:bCs/>
+        </w:rPr>
+        <w:t>master</w:t>
+      </w:r>
+      <w:r>
+        <w:t xml:space="preserve"> brancha</w:t>
+      </w:r>
+      <w:r>
+        <w:t>, sadrži promjene specifične za taj zadatak.</w:t>
+      </w:r>
     </w:p>
     <w:p>
       <w:r>
@@ -189,10 +259,39 @@
         </w:drawing>
       </w:r>
     </w:p>
+    <w:p>
+      <w:pPr>
+        <w:pStyle w:val="Heading2"/>
+      </w:pPr>
+      <w:r>
+        <w:br w:type="page"/>
+      </w:r>
+      <w:r>
+        <w:lastRenderedPageBreak/>
+        <w:t>Kako kreirati novi branch za rad na tasku?</w:t>
+      </w:r>
+    </w:p>
+    <w:p>
+      <w:r>
+        <w:t xml:space="preserve">Prilikom rada na projektu, obično se koristi </w:t>
+      </w:r>
+      <w:r>
+        <w:rPr>
+          <w:b/>
+          <w:bCs/>
+        </w:rPr>
+        <w:t>grana</w:t>
+      </w:r>
+      <w:r>
+        <w:t xml:space="preserve"> (branch) za implementaciju specifičnih zadataka (taskova) kako bi se osiguralo da glavna grana (main branch) ostane stabilna. Sljedeći koraci objašnjavaju kako pravilno kreirati novi branch za task.</w:t>
+      </w:r>
+    </w:p>
     <w:p/>
     <w:p>
       <w:r>
-        <w:lastRenderedPageBreak/>
+        <w:rPr>
+          <w:noProof/>
+        </w:rPr>
         <w:drawing>
           <wp:inline distT="0" distB="0" distL="0" distR="0" wp14:anchorId="108330CF" wp14:editId="104C94C1">
             <wp:extent cx="3848669" cy="2446672"/>
@@ -230,6 +329,2483 @@
         </w:drawing>
       </w:r>
     </w:p>
+    <w:p>
+      <w:r>
+        <w:rPr>
+          <w:noProof/>
+        </w:rPr>
+        <w:drawing>
+          <wp:inline distT="0" distB="0" distL="0" distR="0" wp14:anchorId="7E5E386C" wp14:editId="29360478">
+            <wp:extent cx="4387755" cy="2483929"/>
+            <wp:effectExtent l="0" t="0" r="0" b="0"/>
+            <wp:docPr id="395636219" name="Picture 2"/>
+            <wp:cNvGraphicFramePr>
+              <a:graphicFrameLocks xmlns:a="http://schemas.openxmlformats.org/drawingml/2006/main" noChangeAspect="1"/>
+            </wp:cNvGraphicFramePr>
+            <a:graphic xmlns:a="http://schemas.openxmlformats.org/drawingml/2006/main">
+              <a:graphicData uri="http://schemas.openxmlformats.org/drawingml/2006/picture">
+                <pic:pic xmlns:pic="http://schemas.openxmlformats.org/drawingml/2006/picture">
+                  <pic:nvPicPr>
+                    <pic:cNvPr id="0" name="Picture 2"/>
+                    <pic:cNvPicPr>
+                      <a:picLocks noChangeAspect="1" noChangeArrowheads="1"/>
+                    </pic:cNvPicPr>
+                  </pic:nvPicPr>
+                  <pic:blipFill>
+                    <a:blip r:embed="rId8">
+                      <a:extLst>
+                        <a:ext uri="{28A0092B-C50C-407E-A947-70E740481C1C}">
+                          <a14:useLocalDpi xmlns:a14="http://schemas.microsoft.com/office/drawing/2010/main" val="0"/>
+                        </a:ext>
+                      </a:extLst>
+                    </a:blip>
+                    <a:srcRect/>
+                    <a:stretch>
+                      <a:fillRect/>
+                    </a:stretch>
+                  </pic:blipFill>
+                  <pic:spPr bwMode="auto">
+                    <a:xfrm>
+                      <a:off x="0" y="0"/>
+                      <a:ext cx="4391430" cy="2486009"/>
+                    </a:xfrm>
+                    <a:prstGeom prst="rect">
+                      <a:avLst/>
+                    </a:prstGeom>
+                    <a:noFill/>
+                    <a:ln>
+                      <a:noFill/>
+                    </a:ln>
+                  </pic:spPr>
+                </pic:pic>
+              </a:graphicData>
+            </a:graphic>
+          </wp:inline>
+        </w:drawing>
+      </w:r>
+    </w:p>
+    <w:p>
+      <w:pPr>
+        <w:rPr>
+          <w:b/>
+          <w:bCs/>
+        </w:rPr>
+      </w:pPr>
+      <w:r>
+        <w:rPr>
+          <w:b/>
+          <w:bCs/>
+        </w:rPr>
+        <w:t>Koraci:</w:t>
+      </w:r>
+    </w:p>
+    <w:p>
+      <w:pPr>
+        <w:numPr>
+          <w:ilvl w:val="0"/>
+          <w:numId w:val="2"/>
+        </w:numPr>
+      </w:pPr>
+      <w:r>
+        <w:rPr>
+          <w:b/>
+          <w:bCs/>
+        </w:rPr>
+        <w:t>Preći na main branch:</w:t>
+      </w:r>
+    </w:p>
+    <w:p>
+      <w:pPr>
+        <w:numPr>
+          <w:ilvl w:val="1"/>
+          <w:numId w:val="2"/>
+        </w:numPr>
+      </w:pPr>
+      <w:r>
+        <w:t xml:space="preserve">Prvo, potrebno je prebaciti se na </w:t>
+      </w:r>
+      <w:r>
+        <w:rPr>
+          <w:b/>
+          <w:bCs/>
+        </w:rPr>
+        <w:t>main</w:t>
+      </w:r>
+      <w:r>
+        <w:t xml:space="preserve"> branch (glavnu granu) jer želimo osigurati da kreiramo novi branch iz ažurirane verzije glavne grane.</w:t>
+      </w:r>
+    </w:p>
+    <w:p>
+      <w:pPr>
+        <w:numPr>
+          <w:ilvl w:val="1"/>
+          <w:numId w:val="2"/>
+        </w:numPr>
+      </w:pPr>
+      <w:r>
+        <w:t xml:space="preserve">U alatu (kao što je Fork), provjerite je li selektovan </w:t>
+      </w:r>
+      <w:r>
+        <w:rPr>
+          <w:b/>
+          <w:bCs/>
+        </w:rPr>
+        <w:t>main</w:t>
+      </w:r>
+      <w:r>
+        <w:t xml:space="preserve"> branch.</w:t>
+      </w:r>
+    </w:p>
+    <w:p>
+      <w:pPr>
+        <w:numPr>
+          <w:ilvl w:val="0"/>
+          <w:numId w:val="2"/>
+        </w:numPr>
+      </w:pPr>
+      <w:r>
+        <w:rPr>
+          <w:b/>
+          <w:bCs/>
+        </w:rPr>
+        <w:t>Pull zadnje verzije (ažuriranje):</w:t>
+      </w:r>
+    </w:p>
+    <w:p>
+      <w:pPr>
+        <w:numPr>
+          <w:ilvl w:val="1"/>
+          <w:numId w:val="2"/>
+        </w:numPr>
+      </w:pPr>
+      <w:r>
+        <w:t xml:space="preserve">Izvršite </w:t>
+      </w:r>
+      <w:r>
+        <w:rPr>
+          <w:b/>
+          <w:bCs/>
+        </w:rPr>
+        <w:t>pull</w:t>
+      </w:r>
+      <w:r>
+        <w:t xml:space="preserve"> (preuzimanje zadnjih promjena sa udaljenog repozitorija) kako biste osigurali da radite sa najnovijom verzijom koda.</w:t>
+      </w:r>
+    </w:p>
+    <w:p>
+      <w:pPr>
+        <w:numPr>
+          <w:ilvl w:val="1"/>
+          <w:numId w:val="2"/>
+        </w:numPr>
+      </w:pPr>
+      <w:r>
+        <w:t>Ovaj korak je važan kako biste izbjegli konflikte kada kasnije šaljete (push) promjene na udaljeni repozitorij.</w:t>
+      </w:r>
+    </w:p>
+    <w:p>
+      <w:pPr>
+        <w:numPr>
+          <w:ilvl w:val="0"/>
+          <w:numId w:val="2"/>
+        </w:numPr>
+      </w:pPr>
+      <w:r>
+        <w:rPr>
+          <w:b/>
+          <w:bCs/>
+        </w:rPr>
+        <w:lastRenderedPageBreak/>
+        <w:t>Kreirati novi branch:</w:t>
+      </w:r>
+    </w:p>
+    <w:p>
+      <w:pPr>
+        <w:numPr>
+          <w:ilvl w:val="1"/>
+          <w:numId w:val="2"/>
+        </w:numPr>
+      </w:pPr>
+      <w:r>
+        <w:t xml:space="preserve">Kliknite na opciju </w:t>
+      </w:r>
+      <w:r>
+        <w:rPr>
+          <w:b/>
+          <w:bCs/>
+        </w:rPr>
+        <w:t>Branch</w:t>
+      </w:r>
+      <w:r>
+        <w:t xml:space="preserve"> ili koristite komandu za kreiranje nove grane.</w:t>
+      </w:r>
+    </w:p>
+    <w:p>
+      <w:pPr>
+        <w:numPr>
+          <w:ilvl w:val="1"/>
+          <w:numId w:val="2"/>
+        </w:numPr>
+      </w:pPr>
+      <w:r>
+        <w:t>Preporuka je da naziv grane uključuje:</w:t>
+      </w:r>
+    </w:p>
+    <w:p>
+      <w:pPr>
+        <w:numPr>
+          <w:ilvl w:val="2"/>
+          <w:numId w:val="2"/>
+        </w:numPr>
+      </w:pPr>
+      <w:r>
+        <w:rPr>
+          <w:b/>
+          <w:bCs/>
+        </w:rPr>
+        <w:t>Broj taska</w:t>
+      </w:r>
+      <w:r>
+        <w:t xml:space="preserve"> – kako bi grana bila povezana sa zadatkom.</w:t>
+      </w:r>
+    </w:p>
+    <w:p>
+      <w:pPr>
+        <w:numPr>
+          <w:ilvl w:val="2"/>
+          <w:numId w:val="2"/>
+        </w:numPr>
+      </w:pPr>
+      <w:r>
+        <w:rPr>
+          <w:b/>
+          <w:bCs/>
+        </w:rPr>
+        <w:t>Opis taska</w:t>
+      </w:r>
+      <w:r>
+        <w:t xml:space="preserve"> – kratak, jasan opis (npr. 19-admin-cities-overview za Task 19).</w:t>
+      </w:r>
+    </w:p>
+    <w:p>
+      <w:pPr>
+        <w:numPr>
+          <w:ilvl w:val="1"/>
+          <w:numId w:val="2"/>
+        </w:numPr>
+      </w:pPr>
+      <w:r>
+        <w:t>Ovaj format olakšava identifikaciju grana unutar tima.</w:t>
+      </w:r>
+    </w:p>
+    <w:p>
+      <w:r>
+        <w:pict w14:anchorId="1BDF56E2">
+          <v:rect id="_x0000_i1046" style="width:0;height:1.5pt" o:hralign="center" o:hrstd="t" o:hr="t" fillcolor="#a0a0a0" stroked="f"/>
+        </w:pict>
+      </w:r>
+    </w:p>
+    <w:p>
+      <w:pPr>
+        <w:rPr>
+          <w:b/>
+          <w:bCs/>
+        </w:rPr>
+      </w:pPr>
+      <w:r>
+        <w:rPr>
+          <w:b/>
+          <w:bCs/>
+        </w:rPr>
+        <w:t>Obrazloženje:</w:t>
+      </w:r>
+    </w:p>
+    <w:p>
+      <w:pPr>
+        <w:numPr>
+          <w:ilvl w:val="0"/>
+          <w:numId w:val="3"/>
+        </w:numPr>
+      </w:pPr>
+      <w:r>
+        <w:rPr>
+          <w:b/>
+          <w:bCs/>
+        </w:rPr>
+        <w:t>Zašto koristimo grane?</w:t>
+      </w:r>
+    </w:p>
+    <w:p>
+      <w:pPr>
+        <w:numPr>
+          <w:ilvl w:val="1"/>
+          <w:numId w:val="3"/>
+        </w:numPr>
+      </w:pPr>
+      <w:r>
+        <w:t>Grane omogućavaju paralelan rad na različitim zadacima bez ometanja glavne grane.</w:t>
+      </w:r>
+    </w:p>
+    <w:p>
+      <w:pPr>
+        <w:numPr>
+          <w:ilvl w:val="1"/>
+          <w:numId w:val="3"/>
+        </w:numPr>
+      </w:pPr>
+      <w:r>
+        <w:t>Svaka grana može se testirati i integrirati u glavnu granu tek nakon što zadatak bude završen i kod validiran.</w:t>
+      </w:r>
+    </w:p>
+    <w:p>
+      <w:pPr>
+        <w:numPr>
+          <w:ilvl w:val="0"/>
+          <w:numId w:val="3"/>
+        </w:numPr>
+      </w:pPr>
+      <w:r>
+        <w:rPr>
+          <w:b/>
+          <w:bCs/>
+        </w:rPr>
+        <w:t>Zašto ažurirati main prije kreiranja grane?</w:t>
+      </w:r>
+    </w:p>
+    <w:p>
+      <w:pPr>
+        <w:numPr>
+          <w:ilvl w:val="1"/>
+          <w:numId w:val="3"/>
+        </w:numPr>
+      </w:pPr>
+      <w:r>
+        <w:t>Time osiguravamo da počinjemo rad sa najnovijom verzijom projekta, što minimizira potencijalne konflikte.</w:t>
+      </w:r>
+    </w:p>
+    <w:p/>
+    <w:p>
+      <w:r>
+        <w:rPr>
+          <w:noProof/>
+        </w:rPr>
+        <w:drawing>
+          <wp:inline distT="0" distB="0" distL="0" distR="0" wp14:anchorId="658D94A1" wp14:editId="168DC15D">
+            <wp:extent cx="5725160" cy="3514090"/>
+            <wp:effectExtent l="0" t="0" r="8890" b="0"/>
+            <wp:docPr id="2019109697" name="Picture 3"/>
+            <wp:cNvGraphicFramePr>
+              <a:graphicFrameLocks xmlns:a="http://schemas.openxmlformats.org/drawingml/2006/main" noChangeAspect="1"/>
+            </wp:cNvGraphicFramePr>
+            <a:graphic xmlns:a="http://schemas.openxmlformats.org/drawingml/2006/main">
+              <a:graphicData uri="http://schemas.openxmlformats.org/drawingml/2006/picture">
+                <pic:pic xmlns:pic="http://schemas.openxmlformats.org/drawingml/2006/picture">
+                  <pic:nvPicPr>
+                    <pic:cNvPr id="0" name="Picture 3"/>
+                    <pic:cNvPicPr>
+                      <a:picLocks noChangeAspect="1" noChangeArrowheads="1"/>
+                    </pic:cNvPicPr>
+                  </pic:nvPicPr>
+                  <pic:blipFill>
+                    <a:blip r:embed="rId9">
+                      <a:extLst>
+                        <a:ext uri="{28A0092B-C50C-407E-A947-70E740481C1C}">
+                          <a14:useLocalDpi xmlns:a14="http://schemas.microsoft.com/office/drawing/2010/main" val="0"/>
+                        </a:ext>
+                      </a:extLst>
+                    </a:blip>
+                    <a:srcRect/>
+                    <a:stretch>
+                      <a:fillRect/>
+                    </a:stretch>
+                  </pic:blipFill>
+                  <pic:spPr bwMode="auto">
+                    <a:xfrm>
+                      <a:off x="0" y="0"/>
+                      <a:ext cx="5725160" cy="3514090"/>
+                    </a:xfrm>
+                    <a:prstGeom prst="rect">
+                      <a:avLst/>
+                    </a:prstGeom>
+                    <a:noFill/>
+                    <a:ln>
+                      <a:noFill/>
+                    </a:ln>
+                  </pic:spPr>
+                </pic:pic>
+              </a:graphicData>
+            </a:graphic>
+          </wp:inline>
+        </w:drawing>
+      </w:r>
+    </w:p>
+    <w:p>
+      <w:r>
+        <w:lastRenderedPageBreak/>
+        <w:drawing>
+          <wp:inline distT="0" distB="0" distL="0" distR="0" wp14:anchorId="1305B211" wp14:editId="3B88E2EA">
+            <wp:extent cx="5731510" cy="2293620"/>
+            <wp:effectExtent l="0" t="0" r="2540" b="0"/>
+            <wp:docPr id="2053257194" name="Picture 1" descr="A screenshot of a computer&#10;&#10;Description automatically generated"/>
+            <wp:cNvGraphicFramePr>
+              <a:graphicFrameLocks xmlns:a="http://schemas.openxmlformats.org/drawingml/2006/main" noChangeAspect="1"/>
+            </wp:cNvGraphicFramePr>
+            <a:graphic xmlns:a="http://schemas.openxmlformats.org/drawingml/2006/main">
+              <a:graphicData uri="http://schemas.openxmlformats.org/drawingml/2006/picture">
+                <pic:pic xmlns:pic="http://schemas.openxmlformats.org/drawingml/2006/picture">
+                  <pic:nvPicPr>
+                    <pic:cNvPr id="2053257194" name="Picture 1" descr="A screenshot of a computer&#10;&#10;Description automatically generated"/>
+                    <pic:cNvPicPr/>
+                  </pic:nvPicPr>
+                  <pic:blipFill>
+                    <a:blip r:embed="rId10"/>
+                    <a:stretch>
+                      <a:fillRect/>
+                    </a:stretch>
+                  </pic:blipFill>
+                  <pic:spPr>
+                    <a:xfrm>
+                      <a:off x="0" y="0"/>
+                      <a:ext cx="5731510" cy="2293620"/>
+                    </a:xfrm>
+                    <a:prstGeom prst="rect">
+                      <a:avLst/>
+                    </a:prstGeom>
+                  </pic:spPr>
+                </pic:pic>
+              </a:graphicData>
+            </a:graphic>
+          </wp:inline>
+        </w:drawing>
+      </w:r>
+    </w:p>
+    <w:p/>
+    <w:p>
+      <w:r>
+        <w:t xml:space="preserve">Nakon lokalnih commitova možete uraditi </w:t>
+      </w:r>
+      <w:r>
+        <w:rPr>
+          <w:b/>
+          <w:bCs/>
+        </w:rPr>
+        <w:t>push</w:t>
+      </w:r>
+      <w:r>
+        <w:t xml:space="preserve"> na server i nastaviti s kreiranjem </w:t>
+      </w:r>
+      <w:r>
+        <w:rPr>
+          <w:b/>
+          <w:bCs/>
+        </w:rPr>
+        <w:t>pull requesta (PR)</w:t>
+      </w:r>
+      <w:r>
+        <w:t xml:space="preserve"> na </w:t>
+      </w:r>
+      <w:r>
+        <w:rPr>
+          <w:b/>
+          <w:bCs/>
+        </w:rPr>
+        <w:t>Azure DevOps</w:t>
+      </w:r>
+      <w:r>
+        <w:t xml:space="preserve"> platformi.</w:t>
+      </w:r>
+    </w:p>
+    <w:p>
+      <w:r>
+        <w:t xml:space="preserve">Ako postoji konflikt prilikom merge-a vašeg feature brancha, greška će biti prikazana na PR-u u Azure DevOps (web sučelju). U tom slučaju, konflikte morate riješiti lokalno tako što ćete najnovije izmjene s master grane </w:t>
+      </w:r>
+      <w:r>
+        <w:rPr>
+          <w:b/>
+          <w:bCs/>
+        </w:rPr>
+        <w:t>mergati</w:t>
+      </w:r>
+      <w:r>
+        <w:t xml:space="preserve"> u vaš lokalni feature branch te riješiti konflikte fajl po fajl.</w:t>
+      </w:r>
+    </w:p>
+    <w:p>
+      <w:pPr>
+        <w:pStyle w:val="Heading2"/>
+      </w:pPr>
+      <w:r>
+        <w:t xml:space="preserve">Kada </w:t>
+      </w:r>
+      <w:r>
+        <w:t xml:space="preserve">raditi merge mastera u </w:t>
+      </w:r>
+      <w:r>
+        <w:t>task/</w:t>
+      </w:r>
+      <w:r>
+        <w:t>feature branch</w:t>
+      </w:r>
+      <w:r>
+        <w:t>:</w:t>
+      </w:r>
+    </w:p>
+    <w:p>
+      <w:pPr>
+        <w:numPr>
+          <w:ilvl w:val="0"/>
+          <w:numId w:val="6"/>
+        </w:numPr>
+      </w:pPr>
+      <w:r>
+        <w:rPr>
+          <w:b/>
+          <w:bCs/>
+        </w:rPr>
+        <w:t>Reaktivno (nakon što se konflikt pojavi na PR-u):</w:t>
+      </w:r>
+    </w:p>
+    <w:p>
+      <w:pPr>
+        <w:numPr>
+          <w:ilvl w:val="1"/>
+          <w:numId w:val="6"/>
+        </w:numPr>
+      </w:pPr>
+      <w:r>
+        <w:t xml:space="preserve">Merge kreirate </w:t>
+      </w:r>
+      <w:r>
+        <w:t xml:space="preserve">tek kada se jave </w:t>
+      </w:r>
+      <w:r>
+        <w:t xml:space="preserve">konflikti </w:t>
+      </w:r>
+      <w:r>
+        <w:t>prilikom otvaranja ili provjere PR-a.</w:t>
+      </w:r>
+    </w:p>
+    <w:p>
+      <w:pPr>
+        <w:numPr>
+          <w:ilvl w:val="0"/>
+          <w:numId w:val="6"/>
+        </w:numPr>
+      </w:pPr>
+      <w:r>
+        <w:rPr>
+          <w:b/>
+          <w:bCs/>
+        </w:rPr>
+        <w:t>Proaktivno (tokom razvoja):</w:t>
+      </w:r>
+    </w:p>
+    <w:p>
+      <w:pPr>
+        <w:numPr>
+          <w:ilvl w:val="1"/>
+          <w:numId w:val="6"/>
+        </w:numPr>
+      </w:pPr>
+      <w:r>
+        <w:t>Merge s mastera u feature branch radite u bilo kojem trenutku dok radite na feature branši, kako biste osigurali da je vaš kod ažuriran s promjenama iz master grane.</w:t>
+      </w:r>
+    </w:p>
+    <w:p>
+      <w:r>
+        <w:t xml:space="preserve">Preporučuje se </w:t>
+      </w:r>
+      <w:r>
+        <w:t xml:space="preserve">merganje mastera </w:t>
+      </w:r>
+      <w:r>
+        <w:rPr>
+          <w:b/>
+          <w:bCs/>
+        </w:rPr>
+        <w:t>prije otvaranja PR-a</w:t>
+      </w:r>
+      <w:r>
+        <w:rPr>
+          <w:b/>
+          <w:bCs/>
+        </w:rPr>
+        <w:t xml:space="preserve">, </w:t>
+      </w:r>
+      <w:r>
+        <w:t>ako bi riješili konflikte</w:t>
+      </w:r>
+      <w:r>
+        <w:t xml:space="preserve"> ako ih ima</w:t>
+      </w:r>
+      <w:r>
+        <w:t>.</w:t>
+      </w:r>
+    </w:p>
+    <w:p/>
+    <w:p/>
+    <w:p>
+      <w:pPr>
+        <w:pStyle w:val="Heading2"/>
+      </w:pPr>
+      <w:r>
+        <w:lastRenderedPageBreak/>
+        <w:t>Koraci za lokalno merganje najnovijih izmjena s mastera:</w:t>
+      </w:r>
+      <w:r>
+        <w:rPr>
+          <w:noProof/>
+        </w:rPr>
+        <w:drawing>
+          <wp:inline distT="0" distB="0" distL="0" distR="0" wp14:anchorId="5E1C054B" wp14:editId="7403F3B2">
+            <wp:extent cx="4319516" cy="4211241"/>
+            <wp:effectExtent l="19050" t="19050" r="24130" b="18415"/>
+            <wp:docPr id="2007187551" name="Picture 4" descr="A screenshot of a computer&#10;&#10;Description automatically generated"/>
+            <wp:cNvGraphicFramePr>
+              <a:graphicFrameLocks xmlns:a="http://schemas.openxmlformats.org/drawingml/2006/main" noChangeAspect="1"/>
+            </wp:cNvGraphicFramePr>
+            <a:graphic xmlns:a="http://schemas.openxmlformats.org/drawingml/2006/main">
+              <a:graphicData uri="http://schemas.openxmlformats.org/drawingml/2006/picture">
+                <pic:pic xmlns:pic="http://schemas.openxmlformats.org/drawingml/2006/picture">
+                  <pic:nvPicPr>
+                    <pic:cNvPr id="2007187551" name="Picture 4" descr="A screenshot of a computer&#10;&#10;Description automatically generated"/>
+                    <pic:cNvPicPr>
+                      <a:picLocks noChangeAspect="1" noChangeArrowheads="1"/>
+                    </pic:cNvPicPr>
+                  </pic:nvPicPr>
+                  <pic:blipFill>
+                    <a:blip r:embed="rId11">
+                      <a:extLst>
+                        <a:ext uri="{28A0092B-C50C-407E-A947-70E740481C1C}">
+                          <a14:useLocalDpi xmlns:a14="http://schemas.microsoft.com/office/drawing/2010/main" val="0"/>
+                        </a:ext>
+                      </a:extLst>
+                    </a:blip>
+                    <a:srcRect/>
+                    <a:stretch>
+                      <a:fillRect/>
+                    </a:stretch>
+                  </pic:blipFill>
+                  <pic:spPr bwMode="auto">
+                    <a:xfrm>
+                      <a:off x="0" y="0"/>
+                      <a:ext cx="4323728" cy="4215348"/>
+                    </a:xfrm>
+                    <a:prstGeom prst="rect">
+                      <a:avLst/>
+                    </a:prstGeom>
+                    <a:noFill/>
+                    <a:ln>
+                      <a:solidFill>
+                        <a:schemeClr val="tx1"/>
+                      </a:solidFill>
+                    </a:ln>
+                  </pic:spPr>
+                </pic:pic>
+              </a:graphicData>
+            </a:graphic>
+          </wp:inline>
+        </w:drawing>
+      </w:r>
+    </w:p>
+    <w:p>
+      <w:pPr>
+        <w:numPr>
+          <w:ilvl w:val="0"/>
+          <w:numId w:val="7"/>
+        </w:numPr>
+      </w:pPr>
+      <w:r>
+        <w:rPr>
+          <w:b/>
+          <w:bCs/>
+        </w:rPr>
+        <w:t>Kliknite na Fetch:</w:t>
+      </w:r>
+    </w:p>
+    <w:p>
+      <w:pPr>
+        <w:numPr>
+          <w:ilvl w:val="1"/>
+          <w:numId w:val="7"/>
+        </w:numPr>
+      </w:pPr>
+      <w:r>
+        <w:t>Osvježite najnovije promjene s udaljenog repozitorija (origin).</w:t>
+      </w:r>
+    </w:p>
+    <w:p>
+      <w:pPr>
+        <w:numPr>
+          <w:ilvl w:val="0"/>
+          <w:numId w:val="7"/>
+        </w:numPr>
+      </w:pPr>
+      <w:r>
+        <w:rPr>
+          <w:b/>
+          <w:bCs/>
+        </w:rPr>
+        <w:t>Merge bez prelaska na master:</w:t>
+      </w:r>
+    </w:p>
+    <w:p>
+      <w:pPr>
+        <w:numPr>
+          <w:ilvl w:val="1"/>
+          <w:numId w:val="7"/>
+        </w:numPr>
+      </w:pPr>
+      <w:r>
+        <w:t>Ako želite ostati na vašem feature branchu, možete direktno mergati promjene iz remote/origin/main u trenutni branch.</w:t>
+      </w:r>
+    </w:p>
+    <w:p>
+      <w:pPr>
+        <w:numPr>
+          <w:ilvl w:val="1"/>
+          <w:numId w:val="7"/>
+        </w:numPr>
+      </w:pPr>
+      <w:r>
+        <w:t xml:space="preserve">Koristite </w:t>
+      </w:r>
+      <w:r>
+        <w:rPr>
+          <w:b/>
+          <w:bCs/>
+        </w:rPr>
+        <w:t>desni klik</w:t>
+      </w:r>
+      <w:r>
+        <w:t xml:space="preserve"> na origin/main i odaberite opciju:</w:t>
+      </w:r>
+    </w:p>
+    <w:p>
+      <w:pPr>
+        <w:numPr>
+          <w:ilvl w:val="0"/>
+          <w:numId w:val="7"/>
+        </w:numPr>
+      </w:pPr>
+      <w:r>
+        <w:rPr>
+          <w:b/>
+          <w:bCs/>
+        </w:rPr>
+        <w:t>Rješavanje konflikata</w:t>
+      </w:r>
+      <w:r>
+        <w:rPr>
+          <w:b/>
+          <w:bCs/>
+        </w:rPr>
+        <w:t xml:space="preserve"> (ako ima)</w:t>
+      </w:r>
+    </w:p>
+    <w:p>
+      <w:pPr>
+        <w:numPr>
+          <w:ilvl w:val="1"/>
+          <w:numId w:val="7"/>
+        </w:numPr>
+      </w:pPr>
+      <w:r>
+        <w:t>Ako se konflikti pojave, Git će prikazati listu fajlova s konfliktima.</w:t>
+      </w:r>
+    </w:p>
+    <w:p>
+      <w:pPr>
+        <w:numPr>
+          <w:ilvl w:val="1"/>
+          <w:numId w:val="7"/>
+        </w:numPr>
+      </w:pPr>
+      <w:r>
+        <w:t>Otvorite svaki fajl s konfliktom i ručno odaberite koje promjene zadržati.</w:t>
+      </w:r>
+    </w:p>
+    <w:p>
+      <w:pPr>
+        <w:ind w:left="1440"/>
+      </w:pPr>
+      <w:r>
+        <w:drawing>
+          <wp:inline distT="0" distB="0" distL="0" distR="0" wp14:anchorId="39BE18A9" wp14:editId="0821945B">
+            <wp:extent cx="2238233" cy="908436"/>
+            <wp:effectExtent l="0" t="0" r="0" b="6350"/>
+            <wp:docPr id="1447316639" name="Picture 1" descr="A screenshot of a computer&#10;&#10;Description automatically generated"/>
+            <wp:cNvGraphicFramePr>
+              <a:graphicFrameLocks xmlns:a="http://schemas.openxmlformats.org/drawingml/2006/main" noChangeAspect="1"/>
+            </wp:cNvGraphicFramePr>
+            <a:graphic xmlns:a="http://schemas.openxmlformats.org/drawingml/2006/main">
+              <a:graphicData uri="http://schemas.openxmlformats.org/drawingml/2006/picture">
+                <pic:pic xmlns:pic="http://schemas.openxmlformats.org/drawingml/2006/picture">
+                  <pic:nvPicPr>
+                    <pic:cNvPr id="1447316639" name="Picture 1" descr="A screenshot of a computer&#10;&#10;Description automatically generated"/>
+                    <pic:cNvPicPr/>
+                  </pic:nvPicPr>
+                  <pic:blipFill>
+                    <a:blip r:embed="rId12"/>
+                    <a:stretch>
+                      <a:fillRect/>
+                    </a:stretch>
+                  </pic:blipFill>
+                  <pic:spPr>
+                    <a:xfrm>
+                      <a:off x="0" y="0"/>
+                      <a:ext cx="2246720" cy="911880"/>
+                    </a:xfrm>
+                    <a:prstGeom prst="rect">
+                      <a:avLst/>
+                    </a:prstGeom>
+                  </pic:spPr>
+                </pic:pic>
+              </a:graphicData>
+            </a:graphic>
+          </wp:inline>
+        </w:drawing>
+      </w:r>
+    </w:p>
+    <w:p>
+      <w:pPr>
+        <w:ind w:left="1440"/>
+      </w:pPr>
+      <w:r>
+        <w:t>Detalji su opisani ispod</w:t>
+      </w:r>
+      <w:r>
+        <w:t xml:space="preserve"> </w:t>
+      </w:r>
+    </w:p>
+    <w:p>
+      <w:pPr>
+        <w:numPr>
+          <w:ilvl w:val="0"/>
+          <w:numId w:val="7"/>
+        </w:numPr>
+      </w:pPr>
+      <w:r>
+        <w:rPr>
+          <w:b/>
+          <w:bCs/>
+        </w:rPr>
+        <w:t>Commit nakon rješavanja konflikata:</w:t>
+      </w:r>
+    </w:p>
+    <w:p>
+      <w:pPr>
+        <w:numPr>
+          <w:ilvl w:val="1"/>
+          <w:numId w:val="7"/>
+        </w:numPr>
+      </w:pPr>
+      <w:r>
+        <w:t>Nakon što riješite sve konflikte, commitajte rješenja:</w:t>
+      </w:r>
+    </w:p>
+    <w:p>
+      <w:pPr>
+        <w:numPr>
+          <w:ilvl w:val="0"/>
+          <w:numId w:val="7"/>
+        </w:numPr>
+      </w:pPr>
+      <w:r>
+        <w:rPr>
+          <w:b/>
+          <w:bCs/>
+        </w:rPr>
+        <w:lastRenderedPageBreak/>
+        <w:t>Push promjena:</w:t>
+      </w:r>
+    </w:p>
+    <w:p>
+      <w:pPr>
+        <w:numPr>
+          <w:ilvl w:val="1"/>
+          <w:numId w:val="7"/>
+        </w:numPr>
+      </w:pPr>
+      <w:r>
+        <w:t>Kada su svi konflikti riješeni i promjene testirane, pošaljite ih na udaljeni repozitorij:</w:t>
+      </w:r>
+    </w:p>
+    <w:p>
+      <w:r>
+        <w:t>---</w:t>
+      </w:r>
+    </w:p>
+    <w:p/>
+    <w:p>
+      <w:pPr>
+        <w:pStyle w:val="Heading2"/>
+      </w:pPr>
+      <w:r>
+        <w:t>Rješavanje konflikta u svakom fajlu pojedinačno</w:t>
+      </w:r>
+    </w:p>
+    <w:p>
+      <w:r>
+        <w:t>Kada se započne merge sa konliktima, onda morate završiti proces do kraja ili prekinuti sa Abort.</w:t>
+      </w:r>
+    </w:p>
+    <w:p>
+      <w:r>
+        <w:t>Za svaki fajl treba odabrati jednu od 3 opcije</w:t>
+      </w:r>
+    </w:p>
+    <w:p>
+      <w:pPr>
+        <w:pStyle w:val="ListParagraph"/>
+        <w:numPr>
+          <w:ilvl w:val="0"/>
+          <w:numId w:val="10"/>
+        </w:numPr>
+      </w:pPr>
+      <w:r>
+        <w:t xml:space="preserve">Koristiti dolazeću verziju fajla (odbaci </w:t>
+      </w:r>
+      <w:r>
+        <w:rPr>
+          <w:b/>
+          <w:bCs/>
+        </w:rPr>
+        <w:t>moje</w:t>
+      </w:r>
+      <w:r>
+        <w:t xml:space="preserve"> izmjene)</w:t>
+      </w:r>
+    </w:p>
+    <w:p>
+      <w:pPr>
+        <w:pStyle w:val="ListParagraph"/>
+        <w:ind w:left="2490"/>
+      </w:pPr>
+      <w:r>
+        <w:drawing>
+          <wp:inline distT="0" distB="0" distL="0" distR="0" wp14:anchorId="0C7887EB" wp14:editId="0702FB65">
+            <wp:extent cx="3384645" cy="1189511"/>
+            <wp:effectExtent l="0" t="0" r="6350" b="0"/>
+            <wp:docPr id="146180487" name="Picture 1" descr="A screenshot of a computer&#10;&#10;Description automatically generated"/>
+            <wp:cNvGraphicFramePr>
+              <a:graphicFrameLocks xmlns:a="http://schemas.openxmlformats.org/drawingml/2006/main" noChangeAspect="1"/>
+            </wp:cNvGraphicFramePr>
+            <a:graphic xmlns:a="http://schemas.openxmlformats.org/drawingml/2006/main">
+              <a:graphicData uri="http://schemas.openxmlformats.org/drawingml/2006/picture">
+                <pic:pic xmlns:pic="http://schemas.openxmlformats.org/drawingml/2006/picture">
+                  <pic:nvPicPr>
+                    <pic:cNvPr id="146180487" name="Picture 1" descr="A screenshot of a computer&#10;&#10;Description automatically generated"/>
+                    <pic:cNvPicPr/>
+                  </pic:nvPicPr>
+                  <pic:blipFill>
+                    <a:blip r:embed="rId13"/>
+                    <a:stretch>
+                      <a:fillRect/>
+                    </a:stretch>
+                  </pic:blipFill>
+                  <pic:spPr>
+                    <a:xfrm>
+                      <a:off x="0" y="0"/>
+                      <a:ext cx="3393769" cy="1192717"/>
+                    </a:xfrm>
+                    <a:prstGeom prst="rect">
+                      <a:avLst/>
+                    </a:prstGeom>
+                  </pic:spPr>
+                </pic:pic>
+              </a:graphicData>
+            </a:graphic>
+          </wp:inline>
+        </w:drawing>
+      </w:r>
+    </w:p>
+    <w:p>
+      <w:pPr>
+        <w:pStyle w:val="ListParagraph"/>
+        <w:numPr>
+          <w:ilvl w:val="0"/>
+          <w:numId w:val="10"/>
+        </w:numPr>
+      </w:pPr>
+      <w:r>
+        <w:t xml:space="preserve">Koristi moju verziju fajla (odbaci </w:t>
+      </w:r>
+      <w:r>
+        <w:rPr>
+          <w:b/>
+          <w:bCs/>
+        </w:rPr>
+        <w:t>tuđe</w:t>
+      </w:r>
+      <w:r>
+        <w:t xml:space="preserve"> izmjene)</w:t>
+      </w:r>
+    </w:p>
+    <w:p>
+      <w:pPr>
+        <w:pStyle w:val="ListParagraph"/>
+        <w:ind w:left="2490"/>
+      </w:pPr>
+      <w:r>
+        <w:drawing>
+          <wp:inline distT="0" distB="0" distL="0" distR="0" wp14:anchorId="18730DF0" wp14:editId="10EA652A">
+            <wp:extent cx="3391469" cy="1061275"/>
+            <wp:effectExtent l="0" t="0" r="0" b="5715"/>
+            <wp:docPr id="1348608664" name="Picture 1" descr="A screenshot of a computer&#10;&#10;Description automatically generated"/>
+            <wp:cNvGraphicFramePr>
+              <a:graphicFrameLocks xmlns:a="http://schemas.openxmlformats.org/drawingml/2006/main" noChangeAspect="1"/>
+            </wp:cNvGraphicFramePr>
+            <a:graphic xmlns:a="http://schemas.openxmlformats.org/drawingml/2006/main">
+              <a:graphicData uri="http://schemas.openxmlformats.org/drawingml/2006/picture">
+                <pic:pic xmlns:pic="http://schemas.openxmlformats.org/drawingml/2006/picture">
+                  <pic:nvPicPr>
+                    <pic:cNvPr id="1348608664" name="Picture 1" descr="A screenshot of a computer&#10;&#10;Description automatically generated"/>
+                    <pic:cNvPicPr/>
+                  </pic:nvPicPr>
+                  <pic:blipFill>
+                    <a:blip r:embed="rId14"/>
+                    <a:stretch>
+                      <a:fillRect/>
+                    </a:stretch>
+                  </pic:blipFill>
+                  <pic:spPr>
+                    <a:xfrm>
+                      <a:off x="0" y="0"/>
+                      <a:ext cx="3406757" cy="1066059"/>
+                    </a:xfrm>
+                    <a:prstGeom prst="rect">
+                      <a:avLst/>
+                    </a:prstGeom>
+                  </pic:spPr>
+                </pic:pic>
+              </a:graphicData>
+            </a:graphic>
+          </wp:inline>
+        </w:drawing>
+      </w:r>
+    </w:p>
+    <w:p>
+      <w:pPr>
+        <w:pStyle w:val="ListParagraph"/>
+        <w:numPr>
+          <w:ilvl w:val="0"/>
+          <w:numId w:val="10"/>
+        </w:numPr>
+      </w:pPr>
+      <w:r>
+        <w:t>Merge u novom prozoru / editoru</w:t>
+      </w:r>
+    </w:p>
+    <w:p>
+      <w:pPr>
+        <w:ind w:left="1440"/>
+      </w:pPr>
+      <w:r>
+        <w:rPr>
+          <w:noProof/>
+        </w:rPr>
+        <w:drawing>
+          <wp:inline distT="0" distB="0" distL="0" distR="0" wp14:anchorId="0B37BFD9" wp14:editId="070C3951">
+            <wp:extent cx="4790364" cy="3501222"/>
+            <wp:effectExtent l="0" t="0" r="0" b="4445"/>
+            <wp:docPr id="1199852768" name="Picture 6" descr="A screenshot of a computer&#10;&#10;Description automatically generated"/>
+            <wp:cNvGraphicFramePr>
+              <a:graphicFrameLocks xmlns:a="http://schemas.openxmlformats.org/drawingml/2006/main" noChangeAspect="1"/>
+            </wp:cNvGraphicFramePr>
+            <a:graphic xmlns:a="http://schemas.openxmlformats.org/drawingml/2006/main">
+              <a:graphicData uri="http://schemas.openxmlformats.org/drawingml/2006/picture">
+                <pic:pic xmlns:pic="http://schemas.openxmlformats.org/drawingml/2006/picture">
+                  <pic:nvPicPr>
+                    <pic:cNvPr id="1199852768" name="Picture 6" descr="A screenshot of a computer&#10;&#10;Description automatically generated"/>
+                    <pic:cNvPicPr>
+                      <a:picLocks noChangeAspect="1" noChangeArrowheads="1"/>
+                    </pic:cNvPicPr>
+                  </pic:nvPicPr>
+                  <pic:blipFill>
+                    <a:blip r:embed="rId15">
+                      <a:extLst>
+                        <a:ext uri="{28A0092B-C50C-407E-A947-70E740481C1C}">
+                          <a14:useLocalDpi xmlns:a14="http://schemas.microsoft.com/office/drawing/2010/main" val="0"/>
+                        </a:ext>
+                      </a:extLst>
+                    </a:blip>
+                    <a:srcRect/>
+                    <a:stretch>
+                      <a:fillRect/>
+                    </a:stretch>
+                  </pic:blipFill>
+                  <pic:spPr bwMode="auto">
+                    <a:xfrm>
+                      <a:off x="0" y="0"/>
+                      <a:ext cx="4795463" cy="3504948"/>
+                    </a:xfrm>
+                    <a:prstGeom prst="rect">
+                      <a:avLst/>
+                    </a:prstGeom>
+                    <a:noFill/>
+                    <a:ln>
+                      <a:noFill/>
+                    </a:ln>
+                  </pic:spPr>
+                </pic:pic>
+              </a:graphicData>
+            </a:graphic>
+          </wp:inline>
+        </w:drawing>
+      </w:r>
+    </w:p>
+    <w:p>
+      <w:r>
+        <w:lastRenderedPageBreak/>
+        <w:t>Ako se koristi Git za merge i dođe do konflikta, Git automatski dodaje specifične oznake u fajlove kako bi označio gdje su konflikti. Evo kako Git to radi i kako je prikazano u UI editorima</w:t>
+      </w:r>
+    </w:p>
+    <w:p>
+      <w:pPr>
+        <w:rPr>
+          <w:b/>
+          <w:bCs/>
+        </w:rPr>
+      </w:pPr>
+      <w:r>
+        <w:rPr>
+          <w:b/>
+          <w:bCs/>
+        </w:rPr>
+        <w:t>Kako Git označava konflikte:</w:t>
+      </w:r>
+    </w:p>
+    <w:p>
+      <w:r>
+        <w:t>Kada Git ne može automatski spojiti promjene, u konfliktne fajlove ubacuje ove oznake</w:t>
+      </w:r>
+      <w:r>
+        <w:t xml:space="preserve"> koje su vidljive u običnom tekst editoru</w:t>
+      </w:r>
+      <w:r>
+        <w:t>:</w:t>
+      </w:r>
+    </w:p>
+    <w:tbl>
+      <w:tblPr>
+        <w:tblStyle w:val="TableGrid"/>
+        <w:tblW w:w="0" w:type="auto"/>
+        <w:shd w:val="clear" w:color="auto" w:fill="E8E8E8" w:themeFill="background2"/>
+        <w:tblLook w:val="04A0" w:firstRow="1" w:lastRow="0" w:firstColumn="1" w:lastColumn="0" w:noHBand="0" w:noVBand="1"/>
+      </w:tblPr>
+      <w:tblGrid>
+        <w:gridCol w:w="9016"/>
+      </w:tblGrid>
+      <w:tr>
+        <w:tc>
+          <w:tcPr>
+            <w:tcW w:w="9016" w:type="dxa"/>
+            <w:shd w:val="clear" w:color="auto" w:fill="E8E8E8" w:themeFill="background2"/>
+          </w:tcPr>
+          <w:p>
+            <w:pPr>
+              <w:spacing w:after="160" w:line="259" w:lineRule="auto"/>
+              <w:rPr>
+                <w:rFonts w:ascii="Courier New" w:hAnsi="Courier New" w:cs="Courier New"/>
+                <w:b/>
+                <w:bCs/>
+                <w:sz w:val="20"/>
+                <w:szCs w:val="20"/>
+              </w:rPr>
+            </w:pPr>
+            <w:r>
+              <w:rPr>
+                <w:rFonts w:ascii="Courier New" w:hAnsi="Courier New" w:cs="Courier New"/>
+                <w:b/>
+                <w:bCs/>
+                <w:sz w:val="20"/>
+                <w:szCs w:val="20"/>
+              </w:rPr>
+              <w:t>&lt;&lt;&lt;&lt;&lt;&lt;&lt; HEAD</w:t>
+            </w:r>
+          </w:p>
+          <w:p>
+            <w:pPr>
+              <w:spacing w:after="160" w:line="259" w:lineRule="auto"/>
+              <w:rPr>
+                <w:rFonts w:ascii="Courier New" w:hAnsi="Courier New" w:cs="Courier New"/>
+                <w:sz w:val="20"/>
+                <w:szCs w:val="20"/>
+              </w:rPr>
+            </w:pPr>
+            <w:r>
+              <w:rPr>
+                <w:rFonts w:ascii="Courier New" w:hAnsi="Courier New" w:cs="Courier New"/>
+                <w:sz w:val="20"/>
+                <w:szCs w:val="20"/>
+              </w:rPr>
+              <w:t>vaš code (trenutne promjene na lokalnoj branši)</w:t>
+            </w:r>
+          </w:p>
+          <w:p>
+            <w:pPr>
+              <w:spacing w:after="160" w:line="259" w:lineRule="auto"/>
+              <w:rPr>
+                <w:rFonts w:ascii="Courier New" w:hAnsi="Courier New" w:cs="Courier New"/>
+                <w:b/>
+                <w:bCs/>
+                <w:sz w:val="20"/>
+                <w:szCs w:val="20"/>
+              </w:rPr>
+            </w:pPr>
+            <w:r>
+              <w:rPr>
+                <w:rFonts w:ascii="Courier New" w:hAnsi="Courier New" w:cs="Courier New"/>
+                <w:b/>
+                <w:bCs/>
+                <w:sz w:val="20"/>
+                <w:szCs w:val="20"/>
+              </w:rPr>
+              <w:t>=======</w:t>
+            </w:r>
+          </w:p>
+          <w:p>
+            <w:pPr>
+              <w:spacing w:after="160" w:line="259" w:lineRule="auto"/>
+              <w:rPr>
+                <w:rFonts w:ascii="Courier New" w:hAnsi="Courier New" w:cs="Courier New"/>
+                <w:sz w:val="20"/>
+                <w:szCs w:val="20"/>
+              </w:rPr>
+            </w:pPr>
+            <w:r>
+              <w:rPr>
+                <w:rFonts w:ascii="Courier New" w:hAnsi="Courier New" w:cs="Courier New"/>
+                <w:sz w:val="20"/>
+                <w:szCs w:val="20"/>
+              </w:rPr>
+              <w:t>njihov code (promjene iz druge branše, npr. `origin/main`)</w:t>
+            </w:r>
+          </w:p>
+          <w:p>
+            <w:pPr>
+              <w:spacing w:after="160" w:line="259" w:lineRule="auto"/>
+              <w:rPr>
+                <w:rFonts w:ascii="Courier New" w:hAnsi="Courier New" w:cs="Courier New"/>
+                <w:b/>
+                <w:bCs/>
+                <w:sz w:val="20"/>
+                <w:szCs w:val="20"/>
+              </w:rPr>
+            </w:pPr>
+            <w:r>
+              <w:rPr>
+                <w:rFonts w:ascii="Courier New" w:hAnsi="Courier New" w:cs="Courier New"/>
+                <w:b/>
+                <w:bCs/>
+                <w:sz w:val="20"/>
+                <w:szCs w:val="20"/>
+              </w:rPr>
+              <w:t>&gt;&gt;&gt;&gt;&gt;&gt;&gt; origin/main</w:t>
+            </w:r>
+          </w:p>
+          <w:p>
+            <w:pPr>
+              <w:rPr>
+                <w:rFonts w:ascii="Courier New" w:hAnsi="Courier New" w:cs="Courier New"/>
+                <w:sz w:val="20"/>
+                <w:szCs w:val="20"/>
+              </w:rPr>
+            </w:pPr>
+          </w:p>
+        </w:tc>
+      </w:tr>
+    </w:tbl>
+    <w:p/>
+    <w:p>
+      <w:pPr>
+        <w:rPr>
+          <w:b/>
+          <w:bCs/>
+        </w:rPr>
+      </w:pPr>
+      <w:r>
+        <w:rPr>
+          <w:b/>
+          <w:bCs/>
+        </w:rPr>
+        <w:t>Kako to izgleda u UI editorima:</w:t>
+      </w:r>
+    </w:p>
+    <w:p>
+      <w:r>
+        <w:t>Većina modernih tekstualnih editora i IDE-a nudi vizualni prikaz za rješavanje konflikata, koji uključuje tri glavna prozora:</w:t>
+      </w:r>
+    </w:p>
+    <w:p>
+      <w:pPr>
+        <w:numPr>
+          <w:ilvl w:val="0"/>
+          <w:numId w:val="12"/>
+        </w:numPr>
+      </w:pPr>
+      <w:r>
+        <w:rPr>
+          <w:b/>
+          <w:bCs/>
+        </w:rPr>
+        <w:t>Vaš kod</w:t>
+      </w:r>
+      <w:r>
+        <w:t>:</w:t>
+      </w:r>
+    </w:p>
+    <w:p>
+      <w:pPr>
+        <w:numPr>
+          <w:ilvl w:val="1"/>
+          <w:numId w:val="12"/>
+        </w:numPr>
+      </w:pPr>
+      <w:r>
+        <w:t>Promjene koje ste napravili u trenutnoj branši.</w:t>
+      </w:r>
+    </w:p>
+    <w:p>
+      <w:pPr>
+        <w:numPr>
+          <w:ilvl w:val="0"/>
+          <w:numId w:val="12"/>
+        </w:numPr>
+      </w:pPr>
+      <w:r>
+        <w:rPr>
+          <w:b/>
+          <w:bCs/>
+        </w:rPr>
+        <w:t>Njihov kod</w:t>
+      </w:r>
+      <w:r>
+        <w:t>:</w:t>
+      </w:r>
+    </w:p>
+    <w:p>
+      <w:pPr>
+        <w:numPr>
+          <w:ilvl w:val="1"/>
+          <w:numId w:val="12"/>
+        </w:numPr>
+      </w:pPr>
+      <w:r>
+        <w:t>Promjene iz druge branše (origin/main).</w:t>
+      </w:r>
+    </w:p>
+    <w:p>
+      <w:pPr>
+        <w:numPr>
+          <w:ilvl w:val="0"/>
+          <w:numId w:val="12"/>
+        </w:numPr>
+      </w:pPr>
+      <w:r>
+        <w:rPr>
+          <w:b/>
+          <w:bCs/>
+        </w:rPr>
+        <w:t>Spojeni kod</w:t>
+      </w:r>
+      <w:r>
+        <w:t>:</w:t>
+      </w:r>
+    </w:p>
+    <w:p>
+      <w:pPr>
+        <w:numPr>
+          <w:ilvl w:val="1"/>
+          <w:numId w:val="12"/>
+        </w:numPr>
+      </w:pPr>
+      <w:r>
+        <w:t>Prostor gdje trebate odlučiti šta želite zadržati, odbaciti ili kombinovati.</w:t>
+      </w:r>
+    </w:p>
+    <w:p/>
+    <w:p>
+      <w:r>
+        <w:t>Git omogućava fleksibilnost kod rješavanja konflikata, čak i kada započnete proces merge-a u jednom alatu, a nastavite rješavanje u drugom. Ovo je korisno u projektima gdje različite datoteke zahtijevaju specifične alate za pregled i uređivanje.</w:t>
+      </w:r>
+    </w:p>
+    <w:p>
+      <w:pPr>
+        <w:numPr>
+          <w:ilvl w:val="0"/>
+          <w:numId w:val="13"/>
+        </w:numPr>
+      </w:pPr>
+      <w:r>
+        <w:rPr>
+          <w:b/>
+          <w:bCs/>
+        </w:rPr>
+        <w:t>Fleksibilnost Git-a:</w:t>
+      </w:r>
+    </w:p>
+    <w:p>
+      <w:pPr>
+        <w:numPr>
+          <w:ilvl w:val="1"/>
+          <w:numId w:val="13"/>
+        </w:numPr>
+      </w:pPr>
+      <w:r>
+        <w:t>Kada započnete merge u jednom Git alatu (npr. Fork), konflikti se jednostavno mogu riješiti u bilo kojem drugom alatu ili IDE-u (npr. WebStorm za frontend datoteke ili Visual Studio za C# kod).</w:t>
+      </w:r>
+    </w:p>
+    <w:p>
+      <w:pPr>
+        <w:numPr>
+          <w:ilvl w:val="0"/>
+          <w:numId w:val="13"/>
+        </w:numPr>
+      </w:pPr>
+      <w:r>
+        <w:rPr>
+          <w:b/>
+          <w:bCs/>
+        </w:rPr>
+        <w:t>Nezavisno rješavanje fajlova:</w:t>
+      </w:r>
+    </w:p>
+    <w:p>
+      <w:pPr>
+        <w:numPr>
+          <w:ilvl w:val="1"/>
+          <w:numId w:val="13"/>
+        </w:numPr>
+      </w:pPr>
+      <w:r>
+        <w:t>Git označava konflikte za svaki fajl pojedinačno. Možete riješiti konflikte u različitim alatima dok se svi fajlovi ne riješe.</w:t>
+      </w:r>
+    </w:p>
+    <w:p/>
+    <w:p>
+      <w:r>
+        <w:rPr>
+          <w:b/>
+          <w:bCs/>
+        </w:rPr>
+        <w:lastRenderedPageBreak/>
+        <w:t xml:space="preserve">Evo kako isti fajl </w:t>
+      </w:r>
+      <w:r>
+        <w:rPr>
+          <w:b/>
+          <w:bCs/>
+        </w:rPr>
+        <w:t xml:space="preserve">izgleda </w:t>
+      </w:r>
+      <w:r>
+        <w:rPr>
+          <w:b/>
+          <w:bCs/>
+        </w:rPr>
+        <w:t xml:space="preserve">u </w:t>
+      </w:r>
+      <w:r>
+        <w:rPr>
+          <w:b/>
+          <w:bCs/>
+        </w:rPr>
+        <w:t>Fork</w:t>
+      </w:r>
+      <w:r>
+        <w:rPr>
+          <w:b/>
+          <w:bCs/>
+        </w:rPr>
+        <w:t>u</w:t>
+      </w:r>
+      <w:r>
+        <w:drawing>
+          <wp:inline distT="0" distB="0" distL="0" distR="0" wp14:anchorId="2BBF4907" wp14:editId="4CD5893F">
+            <wp:extent cx="5731510" cy="4751705"/>
+            <wp:effectExtent l="0" t="0" r="2540" b="0"/>
+            <wp:docPr id="723160453" name="Picture 1" descr="A screenshot of a computer&#10;&#10;Description automatically generated"/>
+            <wp:cNvGraphicFramePr>
+              <a:graphicFrameLocks xmlns:a="http://schemas.openxmlformats.org/drawingml/2006/main" noChangeAspect="1"/>
+            </wp:cNvGraphicFramePr>
+            <a:graphic xmlns:a="http://schemas.openxmlformats.org/drawingml/2006/main">
+              <a:graphicData uri="http://schemas.openxmlformats.org/drawingml/2006/picture">
+                <pic:pic xmlns:pic="http://schemas.openxmlformats.org/drawingml/2006/picture">
+                  <pic:nvPicPr>
+                    <pic:cNvPr id="723160453" name="Picture 1" descr="A screenshot of a computer&#10;&#10;Description automatically generated"/>
+                    <pic:cNvPicPr/>
+                  </pic:nvPicPr>
+                  <pic:blipFill>
+                    <a:blip r:embed="rId16"/>
+                    <a:stretch>
+                      <a:fillRect/>
+                    </a:stretch>
+                  </pic:blipFill>
+                  <pic:spPr>
+                    <a:xfrm>
+                      <a:off x="0" y="0"/>
+                      <a:ext cx="5731510" cy="4751705"/>
+                    </a:xfrm>
+                    <a:prstGeom prst="rect">
+                      <a:avLst/>
+                    </a:prstGeom>
+                  </pic:spPr>
+                </pic:pic>
+              </a:graphicData>
+            </a:graphic>
+          </wp:inline>
+        </w:drawing>
+      </w:r>
+    </w:p>
+    <w:p>
+      <w:r>
+        <w:rPr>
+          <w:b/>
+          <w:bCs/>
+        </w:rPr>
+        <w:lastRenderedPageBreak/>
+        <w:t xml:space="preserve">Evo kako isti fajl izgleda u </w:t>
+      </w:r>
+      <w:r>
+        <w:rPr>
+          <w:b/>
+          <w:bCs/>
+        </w:rPr>
+        <w:t>VS-u</w:t>
+      </w:r>
+      <w:r>
+        <w:drawing>
+          <wp:inline distT="0" distB="0" distL="0" distR="0" wp14:anchorId="538D28A0" wp14:editId="6BCC0AF2">
+            <wp:extent cx="5731510" cy="3808730"/>
+            <wp:effectExtent l="0" t="0" r="2540" b="1270"/>
+            <wp:docPr id="343317297" name="Picture 1" descr="A screenshot of a computer&#10;&#10;Description automatically generated"/>
+            <wp:cNvGraphicFramePr>
+              <a:graphicFrameLocks xmlns:a="http://schemas.openxmlformats.org/drawingml/2006/main" noChangeAspect="1"/>
+            </wp:cNvGraphicFramePr>
+            <a:graphic xmlns:a="http://schemas.openxmlformats.org/drawingml/2006/main">
+              <a:graphicData uri="http://schemas.openxmlformats.org/drawingml/2006/picture">
+                <pic:pic xmlns:pic="http://schemas.openxmlformats.org/drawingml/2006/picture">
+                  <pic:nvPicPr>
+                    <pic:cNvPr id="343317297" name="Picture 1" descr="A screenshot of a computer&#10;&#10;Description automatically generated"/>
+                    <pic:cNvPicPr/>
+                  </pic:nvPicPr>
+                  <pic:blipFill>
+                    <a:blip r:embed="rId17"/>
+                    <a:stretch>
+                      <a:fillRect/>
+                    </a:stretch>
+                  </pic:blipFill>
+                  <pic:spPr>
+                    <a:xfrm>
+                      <a:off x="0" y="0"/>
+                      <a:ext cx="5731510" cy="3808730"/>
+                    </a:xfrm>
+                    <a:prstGeom prst="rect">
+                      <a:avLst/>
+                    </a:prstGeom>
+                  </pic:spPr>
+                </pic:pic>
+              </a:graphicData>
+            </a:graphic>
+          </wp:inline>
+        </w:drawing>
+      </w:r>
+    </w:p>
+    <w:p>
+      <w:r>
+        <w:rPr>
+          <w:b/>
+          <w:bCs/>
+        </w:rPr>
+        <w:t xml:space="preserve">Evo kako isti fajl izgleda u </w:t>
+      </w:r>
+      <w:r>
+        <w:rPr>
+          <w:b/>
+          <w:bCs/>
+        </w:rPr>
+        <w:t>Webstormu</w:t>
+      </w:r>
+      <w:r>
+        <w:rPr>
+          <w:b/>
+          <w:bCs/>
+        </w:rPr>
+        <w:t>-u</w:t>
+      </w:r>
+      <w:r>
+        <w:drawing>
+          <wp:inline distT="0" distB="0" distL="0" distR="0" wp14:anchorId="478BA2CA" wp14:editId="268FB43A">
+            <wp:extent cx="5731510" cy="3449320"/>
+            <wp:effectExtent l="0" t="0" r="2540" b="0"/>
+            <wp:docPr id="361615605" name="Picture 1" descr="A screenshot of a computer&#10;&#10;Description automatically generated"/>
+            <wp:cNvGraphicFramePr>
+              <a:graphicFrameLocks xmlns:a="http://schemas.openxmlformats.org/drawingml/2006/main" noChangeAspect="1"/>
+            </wp:cNvGraphicFramePr>
+            <a:graphic xmlns:a="http://schemas.openxmlformats.org/drawingml/2006/main">
+              <a:graphicData uri="http://schemas.openxmlformats.org/drawingml/2006/picture">
+                <pic:pic xmlns:pic="http://schemas.openxmlformats.org/drawingml/2006/picture">
+                  <pic:nvPicPr>
+                    <pic:cNvPr id="361615605" name="Picture 1" descr="A screenshot of a computer&#10;&#10;Description automatically generated"/>
+                    <pic:cNvPicPr/>
+                  </pic:nvPicPr>
+                  <pic:blipFill>
+                    <a:blip r:embed="rId18"/>
+                    <a:stretch>
+                      <a:fillRect/>
+                    </a:stretch>
+                  </pic:blipFill>
+                  <pic:spPr>
+                    <a:xfrm>
+                      <a:off x="0" y="0"/>
+                      <a:ext cx="5731510" cy="3449320"/>
+                    </a:xfrm>
+                    <a:prstGeom prst="rect">
+                      <a:avLst/>
+                    </a:prstGeom>
+                  </pic:spPr>
+                </pic:pic>
+              </a:graphicData>
+            </a:graphic>
+          </wp:inline>
+        </w:drawing>
+      </w:r>
+    </w:p>
+    <w:p>
+      <w:pPr>
+        <w:rPr>
+          <w:rFonts w:asciiTheme="majorHAnsi" w:eastAsiaTheme="majorEastAsia" w:hAnsiTheme="majorHAnsi" w:cstheme="majorBidi"/>
+          <w:color w:val="0F4761" w:themeColor="accent1" w:themeShade="BF"/>
+          <w:sz w:val="32"/>
+          <w:szCs w:val="32"/>
+        </w:rPr>
+      </w:pPr>
+      <w:r>
+        <w:br w:type="page"/>
+      </w:r>
+    </w:p>
+    <w:p>
+      <w:pPr>
+        <w:pStyle w:val="Heading2"/>
+      </w:pPr>
+      <w:r>
+        <w:lastRenderedPageBreak/>
+        <w:t>Kreiranje Pull Request (PR)</w:t>
+      </w:r>
+    </w:p>
+    <w:p>
+      <w:pPr>
+        <w:numPr>
+          <w:ilvl w:val="0"/>
+          <w:numId w:val="14"/>
+        </w:numPr>
+      </w:pPr>
+      <w:r>
+        <w:t xml:space="preserve">Nakon završetka rada na feature </w:t>
+      </w:r>
+      <w:r>
+        <w:t>grani</w:t>
+      </w:r>
+      <w:r>
+        <w:t>, otvorite opciju za kreiranje PR-a.</w:t>
+      </w:r>
+    </w:p>
+    <w:p>
+      <w:pPr>
+        <w:ind w:left="720"/>
+      </w:pPr>
+      <w:r>
+        <w:t>Obično nakon pusha coda na server, na azure prozoru za prikaz branchova i PR-ova se pojavi poruka za kreiranje novog PR-a za tek commitovan code.</w:t>
+      </w:r>
+    </w:p>
+    <w:p>
+      <w:pPr>
+        <w:numPr>
+          <w:ilvl w:val="0"/>
+          <w:numId w:val="14"/>
+        </w:numPr>
+      </w:pPr>
+      <w:r>
+        <w:t>Popunite polja:</w:t>
+      </w:r>
+    </w:p>
+    <w:p>
+      <w:pPr>
+        <w:numPr>
+          <w:ilvl w:val="1"/>
+          <w:numId w:val="14"/>
+        </w:numPr>
+      </w:pPr>
+      <w:r>
+        <w:rPr>
+          <w:b/>
+          <w:bCs/>
+        </w:rPr>
+        <w:t>Title:</w:t>
+      </w:r>
+      <w:r>
+        <w:t xml:space="preserve"> </w:t>
+      </w:r>
+      <w:r>
+        <w:t>N</w:t>
+      </w:r>
+      <w:r>
+        <w:t>aziv PR-a</w:t>
+      </w:r>
+      <w:r>
+        <w:t xml:space="preserve"> – automatski se popunjava iz naziva brancha</w:t>
+      </w:r>
+      <w:r>
+        <w:t>.</w:t>
+      </w:r>
+    </w:p>
+    <w:p>
+      <w:pPr>
+        <w:numPr>
+          <w:ilvl w:val="1"/>
+          <w:numId w:val="14"/>
+        </w:numPr>
+      </w:pPr>
+      <w:r>
+        <w:rPr>
+          <w:b/>
+          <w:bCs/>
+        </w:rPr>
+        <w:t>Description:</w:t>
+      </w:r>
+      <w:r>
+        <w:t xml:space="preserve"> </w:t>
+      </w:r>
+      <w:r>
+        <w:t>Dodatne napomene</w:t>
+      </w:r>
+    </w:p>
+    <w:p>
+      <w:pPr>
+        <w:numPr>
+          <w:ilvl w:val="0"/>
+          <w:numId w:val="14"/>
+        </w:numPr>
+      </w:pPr>
+      <w:r>
+        <w:t xml:space="preserve">Povežite PR s odgovarajućim </w:t>
+      </w:r>
+      <w:r>
+        <w:rPr>
+          <w:b/>
+          <w:bCs/>
+        </w:rPr>
+        <w:t>Work Item-om</w:t>
+      </w:r>
+      <w:r>
+        <w:t xml:space="preserve"> (</w:t>
+      </w:r>
+      <w:r>
+        <w:t>Taskovima</w:t>
+      </w:r>
+      <w:r>
+        <w:t>).</w:t>
+      </w:r>
+    </w:p>
+    <w:p>
+      <w:pPr>
+        <w:numPr>
+          <w:ilvl w:val="0"/>
+          <w:numId w:val="14"/>
+        </w:numPr>
+      </w:pPr>
+      <w:r>
+        <w:t xml:space="preserve">Dodajte </w:t>
+      </w:r>
+      <w:r>
+        <w:rPr>
+          <w:b/>
+          <w:bCs/>
+        </w:rPr>
+        <w:t>reviewere</w:t>
+      </w:r>
+      <w:r>
+        <w:t xml:space="preserve"> (osobe koje trebaju pregledati kod).</w:t>
+      </w:r>
+    </w:p>
+    <w:p>
+      <w:pPr>
+        <w:numPr>
+          <w:ilvl w:val="0"/>
+          <w:numId w:val="14"/>
+        </w:numPr>
+      </w:pPr>
+      <w:r>
+        <w:t xml:space="preserve">Kliknite </w:t>
+      </w:r>
+      <w:r>
+        <w:rPr>
+          <w:b/>
+          <w:bCs/>
+        </w:rPr>
+        <w:t>Create</w:t>
+      </w:r>
+      <w:r>
+        <w:t xml:space="preserve"> da kreirate PR.</w:t>
+      </w:r>
+    </w:p>
+    <w:p/>
+    <w:p>
+      <w:pPr>
+        <w:pBdr>
+          <w:bottom w:val="single" w:sz="6" w:space="1" w:color="auto"/>
+        </w:pBdr>
+      </w:pPr>
+      <w:r>
+        <w:drawing>
+          <wp:inline distT="0" distB="0" distL="0" distR="0" wp14:anchorId="4E8B0C63" wp14:editId="48EC37E5">
+            <wp:extent cx="4216491" cy="4920018"/>
+            <wp:effectExtent l="0" t="0" r="0" b="0"/>
+            <wp:docPr id="1610850413" name="Picture 1" descr="A screenshot of a computer&#10;&#10;Description automatically generated"/>
+            <wp:cNvGraphicFramePr>
+              <a:graphicFrameLocks xmlns:a="http://schemas.openxmlformats.org/drawingml/2006/main" noChangeAspect="1"/>
+            </wp:cNvGraphicFramePr>
+            <a:graphic xmlns:a="http://schemas.openxmlformats.org/drawingml/2006/main">
+              <a:graphicData uri="http://schemas.openxmlformats.org/drawingml/2006/picture">
+                <pic:pic xmlns:pic="http://schemas.openxmlformats.org/drawingml/2006/picture">
+                  <pic:nvPicPr>
+                    <pic:cNvPr id="1610850413" name="Picture 1" descr="A screenshot of a computer&#10;&#10;Description automatically generated"/>
+                    <pic:cNvPicPr/>
+                  </pic:nvPicPr>
+                  <pic:blipFill>
+                    <a:blip r:embed="rId19"/>
+                    <a:stretch>
+                      <a:fillRect/>
+                    </a:stretch>
+                  </pic:blipFill>
+                  <pic:spPr>
+                    <a:xfrm>
+                      <a:off x="0" y="0"/>
+                      <a:ext cx="4218986" cy="4922929"/>
+                    </a:xfrm>
+                    <a:prstGeom prst="rect">
+                      <a:avLst/>
+                    </a:prstGeom>
+                  </pic:spPr>
+                </pic:pic>
+              </a:graphicData>
+            </a:graphic>
+          </wp:inline>
+        </w:drawing>
+      </w:r>
+    </w:p>
+    <w:p>
+      <w:r>
+        <w:rPr>
+          <w:b/>
+          <w:bCs/>
+        </w:rPr>
+        <w:lastRenderedPageBreak/>
+        <w:t>Ako ima konflikata</w:t>
+      </w:r>
+      <w:r>
+        <w:drawing>
+          <wp:inline distT="0" distB="0" distL="0" distR="0" wp14:anchorId="47FA0A98" wp14:editId="5E75436E">
+            <wp:extent cx="5731510" cy="3830955"/>
+            <wp:effectExtent l="0" t="0" r="2540" b="0"/>
+            <wp:docPr id="735904908" name="Picture 1" descr="A screenshot of a computer&#10;&#10;Description automatically generated"/>
+            <wp:cNvGraphicFramePr>
+              <a:graphicFrameLocks xmlns:a="http://schemas.openxmlformats.org/drawingml/2006/main" noChangeAspect="1"/>
+            </wp:cNvGraphicFramePr>
+            <a:graphic xmlns:a="http://schemas.openxmlformats.org/drawingml/2006/main">
+              <a:graphicData uri="http://schemas.openxmlformats.org/drawingml/2006/picture">
+                <pic:pic xmlns:pic="http://schemas.openxmlformats.org/drawingml/2006/picture">
+                  <pic:nvPicPr>
+                    <pic:cNvPr id="735904908" name="Picture 1" descr="A screenshot of a computer&#10;&#10;Description automatically generated"/>
+                    <pic:cNvPicPr/>
+                  </pic:nvPicPr>
+                  <pic:blipFill>
+                    <a:blip r:embed="rId20"/>
+                    <a:stretch>
+                      <a:fillRect/>
+                    </a:stretch>
+                  </pic:blipFill>
+                  <pic:spPr>
+                    <a:xfrm>
+                      <a:off x="0" y="0"/>
+                      <a:ext cx="5731510" cy="3830955"/>
+                    </a:xfrm>
+                    <a:prstGeom prst="rect">
+                      <a:avLst/>
+                    </a:prstGeom>
+                  </pic:spPr>
+                </pic:pic>
+              </a:graphicData>
+            </a:graphic>
+          </wp:inline>
+        </w:drawing>
+      </w:r>
+    </w:p>
+    <w:p>
+      <w:r>
+        <w:t>Ako ima konflikt, treba proći korake za lokalni merge (opisane gore).</w:t>
+      </w:r>
+    </w:p>
+    <w:p>
+      <w:pPr>
+        <w:pBdr>
+          <w:bottom w:val="single" w:sz="6" w:space="1" w:color="auto"/>
+        </w:pBdr>
+      </w:pPr>
+      <w:r>
+        <w:t xml:space="preserve">Nakon </w:t>
+      </w:r>
+      <w:r>
+        <w:t xml:space="preserve">ispravke i </w:t>
+      </w:r>
+      <w:r>
+        <w:t>pusha, automatski će se prikazati novo stanje u</w:t>
+      </w:r>
+      <w:r>
+        <w:t xml:space="preserve"> ovom</w:t>
+      </w:r>
+      <w:r>
+        <w:t xml:space="preserve"> PR</w:t>
+      </w:r>
+      <w:r>
+        <w:t xml:space="preserve"> prozoru</w:t>
+      </w:r>
+      <w:r>
+        <w:t xml:space="preserve"> (azure devops web sučelje).</w:t>
+      </w:r>
+    </w:p>
+    <w:p>
+      <w:pPr>
+        <w:pBdr>
+          <w:bottom w:val="single" w:sz="6" w:space="1" w:color="auto"/>
+        </w:pBdr>
+      </w:pPr>
+    </w:p>
+    <w:p>
+      <w:pPr>
+        <w:pBdr>
+          <w:bottom w:val="single" w:sz="6" w:space="1" w:color="auto"/>
+        </w:pBdr>
+      </w:pPr>
+    </w:p>
+    <w:p>
+      <w:pPr>
+        <w:rPr>
+          <w:b/>
+          <w:bCs/>
+        </w:rPr>
+      </w:pPr>
+      <w:r>
+        <w:rPr>
+          <w:b/>
+          <w:bCs/>
+        </w:rPr>
+        <w:t>Ako nema konflikata</w:t>
+      </w:r>
+    </w:p>
+    <w:p>
+      <w:r>
+        <w:rPr>
+          <w:noProof/>
+        </w:rPr>
+        <w:drawing>
+          <wp:inline distT="0" distB="0" distL="0" distR="0" wp14:anchorId="3811817C" wp14:editId="1203EBA6">
+            <wp:extent cx="4688006" cy="2946494"/>
+            <wp:effectExtent l="0" t="0" r="0" b="6350"/>
+            <wp:docPr id="240102597" name="Picture 5"/>
+            <wp:cNvGraphicFramePr>
+              <a:graphicFrameLocks xmlns:a="http://schemas.openxmlformats.org/drawingml/2006/main" noChangeAspect="1"/>
+            </wp:cNvGraphicFramePr>
+            <a:graphic xmlns:a="http://schemas.openxmlformats.org/drawingml/2006/main">
+              <a:graphicData uri="http://schemas.openxmlformats.org/drawingml/2006/picture">
+                <pic:pic xmlns:pic="http://schemas.openxmlformats.org/drawingml/2006/picture">
+                  <pic:nvPicPr>
+                    <pic:cNvPr id="0" name="Picture 34"/>
+                    <pic:cNvPicPr>
+                      <a:picLocks noChangeAspect="1" noChangeArrowheads="1"/>
+                    </pic:cNvPicPr>
+                  </pic:nvPicPr>
+                  <pic:blipFill>
+                    <a:blip r:embed="rId21">
+                      <a:extLst>
+                        <a:ext uri="{28A0092B-C50C-407E-A947-70E740481C1C}">
+                          <a14:useLocalDpi xmlns:a14="http://schemas.microsoft.com/office/drawing/2010/main" val="0"/>
+                        </a:ext>
+                      </a:extLst>
+                    </a:blip>
+                    <a:srcRect/>
+                    <a:stretch>
+                      <a:fillRect/>
+                    </a:stretch>
+                  </pic:blipFill>
+                  <pic:spPr bwMode="auto">
+                    <a:xfrm>
+                      <a:off x="0" y="0"/>
+                      <a:ext cx="4691535" cy="2948712"/>
+                    </a:xfrm>
+                    <a:prstGeom prst="rect">
+                      <a:avLst/>
+                    </a:prstGeom>
+                    <a:noFill/>
+                    <a:ln>
+                      <a:noFill/>
+                    </a:ln>
+                  </pic:spPr>
+                </pic:pic>
+              </a:graphicData>
+            </a:graphic>
+          </wp:inline>
+        </w:drawing>
+      </w:r>
+    </w:p>
+    <w:p>
+      <w:r>
+        <w:lastRenderedPageBreak/>
+        <w:t>Naravno prije klika na „Complete“, code treba biti pregled.</w:t>
+      </w:r>
+      <w:r>
+        <w:t xml:space="preserve"> Detaljni opis je ispod.</w:t>
+      </w:r>
+    </w:p>
+    <w:p>
+      <w:r>
+        <w:drawing>
+          <wp:inline distT="0" distB="0" distL="0" distR="0" wp14:anchorId="70FE11AC" wp14:editId="5DF8DA82">
+            <wp:extent cx="2449773" cy="2296022"/>
+            <wp:effectExtent l="0" t="0" r="8255" b="0"/>
+            <wp:docPr id="1224295908" name="Picture 1" descr="A screenshot of a computer&#10;&#10;Description automatically generated"/>
+            <wp:cNvGraphicFramePr>
+              <a:graphicFrameLocks xmlns:a="http://schemas.openxmlformats.org/drawingml/2006/main" noChangeAspect="1"/>
+            </wp:cNvGraphicFramePr>
+            <a:graphic xmlns:a="http://schemas.openxmlformats.org/drawingml/2006/main">
+              <a:graphicData uri="http://schemas.openxmlformats.org/drawingml/2006/picture">
+                <pic:pic xmlns:pic="http://schemas.openxmlformats.org/drawingml/2006/picture">
+                  <pic:nvPicPr>
+                    <pic:cNvPr id="1224295908" name="Picture 1" descr="A screenshot of a computer&#10;&#10;Description automatically generated"/>
+                    <pic:cNvPicPr/>
+                  </pic:nvPicPr>
+                  <pic:blipFill>
+                    <a:blip r:embed="rId22"/>
+                    <a:stretch>
+                      <a:fillRect/>
+                    </a:stretch>
+                  </pic:blipFill>
+                  <pic:spPr>
+                    <a:xfrm>
+                      <a:off x="0" y="0"/>
+                      <a:ext cx="2460228" cy="2305821"/>
+                    </a:xfrm>
+                    <a:prstGeom prst="rect">
+                      <a:avLst/>
+                    </a:prstGeom>
+                  </pic:spPr>
+                </pic:pic>
+              </a:graphicData>
+            </a:graphic>
+          </wp:inline>
+        </w:drawing>
+      </w:r>
+    </w:p>
+    <w:p>
+      <w:r>
+        <w:t>Br</w:t>
+      </w:r>
+      <w:r>
+        <w:t xml:space="preserve">isanje feature </w:t>
+      </w:r>
+      <w:r>
+        <w:t xml:space="preserve">grane </w:t>
+      </w:r>
+      <w:r>
+        <w:t>nakon što je merge završen, kako biste održali čistoću repozitorija.</w:t>
+      </w:r>
+    </w:p>
+    <w:p/>
+    <w:p>
+      <w:pPr>
+        <w:pStyle w:val="Heading2"/>
+      </w:pPr>
+      <w:r>
+        <w:t>Code</w:t>
+      </w:r>
+      <w:r>
+        <w:t xml:space="preserve"> </w:t>
+      </w:r>
+      <w:r>
+        <w:t>Review</w:t>
+      </w:r>
+    </w:p>
+    <w:p>
+      <w:r>
+        <w:t>Reviewer započinje pregled code-a te dodaje eventualne komentare.</w:t>
+      </w:r>
+    </w:p>
+    <w:p>
+      <w:pPr>
+        <w:rPr>
+          <w:b/>
+          <w:bCs/>
+        </w:rPr>
+      </w:pPr>
+      <w:r>
+        <w:rPr>
+          <w:b/>
+          <w:bCs/>
+        </w:rPr>
+        <w:t>Proces pregleda koda od strane reviewera:</w:t>
+      </w:r>
+    </w:p>
+    <w:p>
+      <w:pPr>
+        <w:numPr>
+          <w:ilvl w:val="0"/>
+          <w:numId w:val="15"/>
+        </w:numPr>
+      </w:pPr>
+      <w:r>
+        <w:rPr>
+          <w:b/>
+          <w:bCs/>
+        </w:rPr>
+        <w:t>Označavanje pregledanih fajlova:</w:t>
+      </w:r>
+    </w:p>
+    <w:p>
+      <w:pPr>
+        <w:numPr>
+          <w:ilvl w:val="1"/>
+          <w:numId w:val="15"/>
+        </w:numPr>
+      </w:pPr>
+      <w:r>
+        <w:t>Reviewer tokom pregleda može označiti pregledane fajlove pomoću checkbox opcije pored svakog fajla.</w:t>
+      </w:r>
+    </w:p>
+    <w:p>
+      <w:pPr>
+        <w:numPr>
+          <w:ilvl w:val="1"/>
+          <w:numId w:val="15"/>
+        </w:numPr>
+      </w:pPr>
+      <w:r>
+        <w:t>Ova oznaka pokazuje da je reviewer pregledao određeni fajl i ne mora ga ponovo provjeravati ako nije došlo do novih izmjena.</w:t>
+      </w:r>
+    </w:p>
+    <w:p>
+      <w:pPr>
+        <w:ind w:left="1440"/>
+      </w:pPr>
+      <w:r>
+        <w:drawing>
+          <wp:inline distT="0" distB="0" distL="0" distR="0" wp14:anchorId="1DD58A70" wp14:editId="242C9D57">
+            <wp:extent cx="2108579" cy="1617450"/>
+            <wp:effectExtent l="0" t="0" r="6350" b="1905"/>
+            <wp:docPr id="1067043868" name="Picture 1" descr="A screenshot of a computer&#10;&#10;Description automatically generated"/>
+            <wp:cNvGraphicFramePr>
+              <a:graphicFrameLocks xmlns:a="http://schemas.openxmlformats.org/drawingml/2006/main" noChangeAspect="1"/>
+            </wp:cNvGraphicFramePr>
+            <a:graphic xmlns:a="http://schemas.openxmlformats.org/drawingml/2006/main">
+              <a:graphicData uri="http://schemas.openxmlformats.org/drawingml/2006/picture">
+                <pic:pic xmlns:pic="http://schemas.openxmlformats.org/drawingml/2006/picture">
+                  <pic:nvPicPr>
+                    <pic:cNvPr id="1067043868" name="Picture 1" descr="A screenshot of a computer&#10;&#10;Description automatically generated"/>
+                    <pic:cNvPicPr/>
+                  </pic:nvPicPr>
+                  <pic:blipFill>
+                    <a:blip r:embed="rId23"/>
+                    <a:stretch>
+                      <a:fillRect/>
+                    </a:stretch>
+                  </pic:blipFill>
+                  <pic:spPr>
+                    <a:xfrm>
+                      <a:off x="0" y="0"/>
+                      <a:ext cx="2111470" cy="1619667"/>
+                    </a:xfrm>
+                    <a:prstGeom prst="rect">
+                      <a:avLst/>
+                    </a:prstGeom>
+                  </pic:spPr>
+                </pic:pic>
+              </a:graphicData>
+            </a:graphic>
+          </wp:inline>
+        </w:drawing>
+      </w:r>
+    </w:p>
+    <w:p>
+      <w:pPr>
+        <w:numPr>
+          <w:ilvl w:val="0"/>
+          <w:numId w:val="15"/>
+        </w:numPr>
+      </w:pPr>
+      <w:r>
+        <w:rPr>
+          <w:b/>
+          <w:bCs/>
+        </w:rPr>
+        <w:t>Dodavanje komentara:</w:t>
+      </w:r>
+    </w:p>
+    <w:p>
+      <w:pPr>
+        <w:numPr>
+          <w:ilvl w:val="1"/>
+          <w:numId w:val="15"/>
+        </w:numPr>
+      </w:pPr>
+      <w:r>
+        <w:t>Tokom pregleda, reviewer može dodati komentare za svaki fajl:</w:t>
+      </w:r>
+    </w:p>
+    <w:p>
+      <w:pPr>
+        <w:numPr>
+          <w:ilvl w:val="2"/>
+          <w:numId w:val="15"/>
+        </w:numPr>
+      </w:pPr>
+      <w:r>
+        <w:t>Komentari mogu sadržavati prijedloge za izmjene, pitanja ili objašnjenja.</w:t>
+      </w:r>
+    </w:p>
+    <w:p>
+      <w:pPr>
+        <w:numPr>
+          <w:ilvl w:val="2"/>
+          <w:numId w:val="15"/>
+        </w:numPr>
+      </w:pPr>
+      <w:r>
+        <w:t>Komentari se automatski vežu za određene linije koda u fajlu.</w:t>
+      </w:r>
+    </w:p>
+    <w:p>
+      <w:pPr>
+        <w:ind w:left="1416"/>
+      </w:pPr>
+      <w:r>
+        <w:lastRenderedPageBreak/>
+        <w:drawing>
+          <wp:inline distT="0" distB="0" distL="0" distR="0" wp14:anchorId="5A29CD10" wp14:editId="10ACB5F5">
+            <wp:extent cx="5001904" cy="1868648"/>
+            <wp:effectExtent l="0" t="0" r="0" b="0"/>
+            <wp:docPr id="1221102114" name="Picture 1" descr="A screenshot of a computer&#10;&#10;Description automatically generated"/>
+            <wp:cNvGraphicFramePr>
+              <a:graphicFrameLocks xmlns:a="http://schemas.openxmlformats.org/drawingml/2006/main" noChangeAspect="1"/>
+            </wp:cNvGraphicFramePr>
+            <a:graphic xmlns:a="http://schemas.openxmlformats.org/drawingml/2006/main">
+              <a:graphicData uri="http://schemas.openxmlformats.org/drawingml/2006/picture">
+                <pic:pic xmlns:pic="http://schemas.openxmlformats.org/drawingml/2006/picture">
+                  <pic:nvPicPr>
+                    <pic:cNvPr id="1221102114" name="Picture 1" descr="A screenshot of a computer&#10;&#10;Description automatically generated"/>
+                    <pic:cNvPicPr/>
+                  </pic:nvPicPr>
+                  <pic:blipFill>
+                    <a:blip r:embed="rId24"/>
+                    <a:stretch>
+                      <a:fillRect/>
+                    </a:stretch>
+                  </pic:blipFill>
+                  <pic:spPr>
+                    <a:xfrm>
+                      <a:off x="0" y="0"/>
+                      <a:ext cx="5009596" cy="1871522"/>
+                    </a:xfrm>
+                    <a:prstGeom prst="rect">
+                      <a:avLst/>
+                    </a:prstGeom>
+                  </pic:spPr>
+                </pic:pic>
+              </a:graphicData>
+            </a:graphic>
+          </wp:inline>
+        </w:drawing>
+      </w:r>
+    </w:p>
+    <w:p>
+      <w:pPr>
+        <w:numPr>
+          <w:ilvl w:val="0"/>
+          <w:numId w:val="15"/>
+        </w:numPr>
+      </w:pPr>
+      <w:r>
+        <w:rPr>
+          <w:b/>
+          <w:bCs/>
+        </w:rPr>
+        <w:t>Reakcija na nove izmjene:</w:t>
+      </w:r>
+    </w:p>
+    <w:p>
+      <w:pPr>
+        <w:numPr>
+          <w:ilvl w:val="1"/>
+          <w:numId w:val="15"/>
+        </w:numPr>
+      </w:pPr>
+      <w:r>
+        <w:t xml:space="preserve">Ako autor Pull Requesta napravi </w:t>
+      </w:r>
+      <w:r>
+        <w:rPr>
+          <w:b/>
+          <w:bCs/>
+        </w:rPr>
+        <w:t>novi commit i push</w:t>
+      </w:r>
+      <w:r>
+        <w:t>, Git automatski uklanja checkbox oznake sa fajlova koji su izmijenjeni.</w:t>
+      </w:r>
+    </w:p>
+    <w:p>
+      <w:pPr>
+        <w:numPr>
+          <w:ilvl w:val="1"/>
+          <w:numId w:val="15"/>
+        </w:numPr>
+      </w:pPr>
+      <w:r>
+        <w:t>Ovo signalizira revieweru da treba ponovo pregledati te fajlove kako bi potvrdio izmjene.</w:t>
+      </w:r>
+    </w:p>
+    <w:p>
+      <w:pPr>
+        <w:numPr>
+          <w:ilvl w:val="0"/>
+          <w:numId w:val="15"/>
+        </w:numPr>
+      </w:pPr>
+      <w:r>
+        <w:rPr>
+          <w:b/>
+          <w:bCs/>
+        </w:rPr>
+        <w:t>Komunikacija:</w:t>
+      </w:r>
+    </w:p>
+    <w:p>
+      <w:pPr>
+        <w:numPr>
+          <w:ilvl w:val="1"/>
+          <w:numId w:val="15"/>
+        </w:numPr>
+      </w:pPr>
+      <w:r>
+        <w:t>Komentari omogućavaju dvosmjernu komunikaciju između autora PR-a i reviewera. Autor može odgovoriti na komentare ili izvršiti potrebne izmjene.</w:t>
+      </w:r>
+    </w:p>
+    <w:p>
+      <w:r>
+        <w:pict w14:anchorId="3F7C89A8">
+          <v:rect id="_x0000_i1072" style="width:0;height:1.5pt" o:hralign="center" o:hrstd="t" o:hr="t" fillcolor="#a0a0a0" stroked="f"/>
+        </w:pict>
+      </w:r>
+    </w:p>
+    <w:p>
+      <w:pPr>
+        <w:rPr>
+          <w:b/>
+          <w:bCs/>
+        </w:rPr>
+      </w:pPr>
+      <w:r>
+        <w:rPr>
+          <w:b/>
+          <w:bCs/>
+        </w:rPr>
+        <w:t>Korisne napomene za reviewere:</w:t>
+      </w:r>
+    </w:p>
+    <w:p>
+      <w:pPr>
+        <w:numPr>
+          <w:ilvl w:val="0"/>
+          <w:numId w:val="16"/>
+        </w:numPr>
+      </w:pPr>
+      <w:r>
+        <w:rPr>
+          <w:b/>
+          <w:bCs/>
+        </w:rPr>
+        <w:t>Koncentrisani pregled:</w:t>
+      </w:r>
+      <w:r>
+        <w:t xml:space="preserve"> Fokusirajte se na promjene koje su u sklopu zadatka (PR-a).</w:t>
+      </w:r>
+    </w:p>
+    <w:p>
+      <w:pPr>
+        <w:numPr>
+          <w:ilvl w:val="0"/>
+          <w:numId w:val="16"/>
+        </w:numPr>
+      </w:pPr>
+      <w:r>
+        <w:rPr>
+          <w:b/>
+          <w:bCs/>
+        </w:rPr>
+        <w:t>Pratite historiju:</w:t>
+      </w:r>
+      <w:r>
+        <w:t xml:space="preserve"> Pregledajte prethodne komentare kako biste razumjeli kontekst trenutnih izmjena.</w:t>
+      </w:r>
+    </w:p>
+    <w:p>
+      <w:pPr>
+        <w:numPr>
+          <w:ilvl w:val="0"/>
+          <w:numId w:val="16"/>
+        </w:numPr>
+      </w:pPr>
+      <w:r>
+        <w:rPr>
+          <w:b/>
+          <w:bCs/>
+        </w:rPr>
+        <w:t>Jasni komentari:</w:t>
+      </w:r>
+      <w:r>
+        <w:t xml:space="preserve"> Jasno obrazložite svoje sugestije kako bi autor lako razumio zahtjeve.</w:t>
+      </w:r>
+    </w:p>
+    <w:p>
+      <w:r>
+        <w:pict w14:anchorId="27B9C8BA">
+          <v:rect id="_x0000_i1073" style="width:0;height:1.5pt" o:hralign="center" o:hrstd="t" o:hr="t" fillcolor="#a0a0a0" stroked="f"/>
+        </w:pict>
+      </w:r>
+    </w:p>
+    <w:p>
+      <w:pPr>
+        <w:rPr>
+          <w:b/>
+          <w:bCs/>
+        </w:rPr>
+      </w:pPr>
+      <w:r>
+        <w:rPr>
+          <w:b/>
+          <w:bCs/>
+        </w:rPr>
+        <w:t>Automatizacija procesa:</w:t>
+      </w:r>
+    </w:p>
+    <w:p>
+      <w:r>
+        <w:t>Ako koristite integracije (npr. sa CI/CD alatima), možete dodati pravila koja onemogućavaju završavanje PR-a dok svi fajlovi nisu pregledani i označeni kao prihvaćeni od strane reviewera.</w:t>
+      </w:r>
+    </w:p>
+    <w:p/>
+    <w:p/>
+    <w:p/>
     <w:sectPr>
       <w:pgSz w:w="11906" w:h="16838"/>
       <w:pgMar w:top="1440" w:right="1440" w:bottom="1440" w:left="1440" w:header="708" w:footer="708" w:gutter="0"/>
@@ -238,6 +2814,1999 @@
     </w:sectPr>
   </w:body>
 </w:document>
+</file>
+
+<file path=word/numbering.xml><?xml version="1.0" encoding="utf-8"?>
+<w:numbering xmlns:wpc="http://schemas.microsoft.com/office/word/2010/wordprocessingCanvas" xmlns:cx="http://schemas.microsoft.com/office/drawing/2014/chartex" xmlns:cx1="http://schemas.microsoft.com/office/drawing/2015/9/8/chartex" xmlns:cx2="http://schemas.microsoft.com/office/drawing/2015/10/21/chartex" xmlns:cx3="http://schemas.microsoft.com/office/drawing/2016/5/9/chartex" xmlns:cx4="http://schemas.microsoft.com/office/drawing/2016/5/10/chartex" xmlns:cx5="http://schemas.microsoft.com/office/drawing/2016/5/11/chartex" xmlns:cx6="http://schemas.microsoft.com/office/drawing/2016/5/12/chartex" xmlns:cx7="http://schemas.microsoft.com/office/drawing/2016/5/13/chartex" xmlns:cx8="http://schemas.microsoft.com/office/drawing/2016/5/14/chartex" xmlns:mc="http://schemas.openxmlformats.org/markup-compatibility/2006" xmlns:aink="http://schemas.microsoft.com/office/drawing/2016/ink" xmlns:am3d="http://schemas.microsoft.com/office/drawing/2017/model3d" xmlns:o="urn:schemas-microsoft-com:office:office" xmlns:oel="http://schemas.microsoft.com/office/2019/extlst" xmlns:r="http://schemas.openxmlformats.org/officeDocument/2006/relationships" xmlns:m="http://schemas.openxmlformats.org/officeDocument/2006/math" xmlns:v="urn:schemas-microsoft-com:vml" xmlns:wp14="http://schemas.microsoft.com/office/word/2010/wordprocessingDrawing" xmlns:wp="http://schemas.openxmlformats.org/drawingml/2006/wordprocessingDrawing" xmlns:w10="urn:schemas-microsoft-com:office:word" xmlns:w="http://schemas.openxmlformats.org/wordprocessingml/2006/main" xmlns:w14="http://schemas.microsoft.com/office/word/2010/wordml" xmlns:w15="http://schemas.microsoft.com/office/word/2012/wordml" xmlns:w16cex="http://schemas.microsoft.com/office/word/2018/wordml/cex" xmlns:w16cid="http://schemas.microsoft.com/office/word/2016/wordml/cid" xmlns:w16="http://schemas.microsoft.com/office/word/2018/wordml" xmlns:w16du="http://schemas.microsoft.com/office/word/2023/wordml/word16du" xmlns:w16sdtdh="http://schemas.microsoft.com/office/word/2020/wordml/sdtdatahash" xmlns:w16se="http://schemas.microsoft.com/office/word/2015/wordml/symex" xmlns:wpg="http://schemas.microsoft.com/office/word/2010/wordprocessingGroup" xmlns:wpi="http://schemas.microsoft.com/office/word/2010/wordprocessingInk" xmlns:wne="http://schemas.microsoft.com/office/word/2006/wordml" xmlns:wps="http://schemas.microsoft.com/office/word/2010/wordprocessingShape" mc:Ignorable="w14 w15 w16se w16cid w16 w16cex w16sdtdh w16du wp14">
+  <w:abstractNum w:abstractNumId="0" w15:restartNumberingAfterBreak="0">
+    <w:nsid w:val="008D4765"/>
+    <w:multiLevelType w:val="multilevel"/>
+    <w:tmpl w:val="681A43E0"/>
+    <w:lvl w:ilvl="0">
+      <w:start w:val="1"/>
+      <w:numFmt w:val="decimal"/>
+      <w:lvlText w:val="%1."/>
+      <w:lvlJc w:val="left"/>
+      <w:pPr>
+        <w:tabs>
+          <w:tab w:val="num" w:pos="720"/>
+        </w:tabs>
+        <w:ind w:left="720" w:hanging="360"/>
+      </w:pPr>
+    </w:lvl>
+    <w:lvl w:ilvl="1">
+      <w:start w:val="1"/>
+      <w:numFmt w:val="bullet"/>
+      <w:lvlText w:val="o"/>
+      <w:lvlJc w:val="left"/>
+      <w:pPr>
+        <w:tabs>
+          <w:tab w:val="num" w:pos="1440"/>
+        </w:tabs>
+        <w:ind w:left="1440" w:hanging="360"/>
+      </w:pPr>
+      <w:rPr>
+        <w:rFonts w:ascii="Courier New" w:hAnsi="Courier New" w:hint="default"/>
+        <w:sz w:val="20"/>
+      </w:rPr>
+    </w:lvl>
+    <w:lvl w:ilvl="2" w:tentative="1">
+      <w:start w:val="1"/>
+      <w:numFmt w:val="decimal"/>
+      <w:lvlText w:val="%3."/>
+      <w:lvlJc w:val="left"/>
+      <w:pPr>
+        <w:tabs>
+          <w:tab w:val="num" w:pos="2160"/>
+        </w:tabs>
+        <w:ind w:left="2160" w:hanging="360"/>
+      </w:pPr>
+    </w:lvl>
+    <w:lvl w:ilvl="3" w:tentative="1">
+      <w:start w:val="1"/>
+      <w:numFmt w:val="decimal"/>
+      <w:lvlText w:val="%4."/>
+      <w:lvlJc w:val="left"/>
+      <w:pPr>
+        <w:tabs>
+          <w:tab w:val="num" w:pos="2880"/>
+        </w:tabs>
+        <w:ind w:left="2880" w:hanging="360"/>
+      </w:pPr>
+    </w:lvl>
+    <w:lvl w:ilvl="4" w:tentative="1">
+      <w:start w:val="1"/>
+      <w:numFmt w:val="decimal"/>
+      <w:lvlText w:val="%5."/>
+      <w:lvlJc w:val="left"/>
+      <w:pPr>
+        <w:tabs>
+          <w:tab w:val="num" w:pos="3600"/>
+        </w:tabs>
+        <w:ind w:left="3600" w:hanging="360"/>
+      </w:pPr>
+    </w:lvl>
+    <w:lvl w:ilvl="5" w:tentative="1">
+      <w:start w:val="1"/>
+      <w:numFmt w:val="decimal"/>
+      <w:lvlText w:val="%6."/>
+      <w:lvlJc w:val="left"/>
+      <w:pPr>
+        <w:tabs>
+          <w:tab w:val="num" w:pos="4320"/>
+        </w:tabs>
+        <w:ind w:left="4320" w:hanging="360"/>
+      </w:pPr>
+    </w:lvl>
+    <w:lvl w:ilvl="6" w:tentative="1">
+      <w:start w:val="1"/>
+      <w:numFmt w:val="decimal"/>
+      <w:lvlText w:val="%7."/>
+      <w:lvlJc w:val="left"/>
+      <w:pPr>
+        <w:tabs>
+          <w:tab w:val="num" w:pos="5040"/>
+        </w:tabs>
+        <w:ind w:left="5040" w:hanging="360"/>
+      </w:pPr>
+    </w:lvl>
+    <w:lvl w:ilvl="7" w:tentative="1">
+      <w:start w:val="1"/>
+      <w:numFmt w:val="decimal"/>
+      <w:lvlText w:val="%8."/>
+      <w:lvlJc w:val="left"/>
+      <w:pPr>
+        <w:tabs>
+          <w:tab w:val="num" w:pos="5760"/>
+        </w:tabs>
+        <w:ind w:left="5760" w:hanging="360"/>
+      </w:pPr>
+    </w:lvl>
+    <w:lvl w:ilvl="8" w:tentative="1">
+      <w:start w:val="1"/>
+      <w:numFmt w:val="decimal"/>
+      <w:lvlText w:val="%9."/>
+      <w:lvlJc w:val="left"/>
+      <w:pPr>
+        <w:tabs>
+          <w:tab w:val="num" w:pos="6480"/>
+        </w:tabs>
+        <w:ind w:left="6480" w:hanging="360"/>
+      </w:pPr>
+    </w:lvl>
+  </w:abstractNum>
+  <w:abstractNum w:abstractNumId="1" w15:restartNumberingAfterBreak="0">
+    <w:nsid w:val="082356F3"/>
+    <w:multiLevelType w:val="multilevel"/>
+    <w:tmpl w:val="BD388B62"/>
+    <w:lvl w:ilvl="0">
+      <w:start w:val="1"/>
+      <w:numFmt w:val="decimal"/>
+      <w:lvlText w:val="%1."/>
+      <w:lvlJc w:val="left"/>
+      <w:pPr>
+        <w:tabs>
+          <w:tab w:val="num" w:pos="720"/>
+        </w:tabs>
+        <w:ind w:left="720" w:hanging="360"/>
+      </w:pPr>
+    </w:lvl>
+    <w:lvl w:ilvl="1">
+      <w:start w:val="1"/>
+      <w:numFmt w:val="bullet"/>
+      <w:lvlText w:val="o"/>
+      <w:lvlJc w:val="left"/>
+      <w:pPr>
+        <w:tabs>
+          <w:tab w:val="num" w:pos="1440"/>
+        </w:tabs>
+        <w:ind w:left="1440" w:hanging="360"/>
+      </w:pPr>
+      <w:rPr>
+        <w:rFonts w:ascii="Courier New" w:hAnsi="Courier New" w:hint="default"/>
+        <w:sz w:val="20"/>
+      </w:rPr>
+    </w:lvl>
+    <w:lvl w:ilvl="2">
+      <w:start w:val="1"/>
+      <w:numFmt w:val="bullet"/>
+      <w:lvlText w:val=""/>
+      <w:lvlJc w:val="left"/>
+      <w:pPr>
+        <w:tabs>
+          <w:tab w:val="num" w:pos="2160"/>
+        </w:tabs>
+        <w:ind w:left="2160" w:hanging="360"/>
+      </w:pPr>
+      <w:rPr>
+        <w:rFonts w:ascii="Wingdings" w:hAnsi="Wingdings" w:hint="default"/>
+        <w:sz w:val="20"/>
+      </w:rPr>
+    </w:lvl>
+    <w:lvl w:ilvl="3" w:tentative="1">
+      <w:start w:val="1"/>
+      <w:numFmt w:val="decimal"/>
+      <w:lvlText w:val="%4."/>
+      <w:lvlJc w:val="left"/>
+      <w:pPr>
+        <w:tabs>
+          <w:tab w:val="num" w:pos="2880"/>
+        </w:tabs>
+        <w:ind w:left="2880" w:hanging="360"/>
+      </w:pPr>
+    </w:lvl>
+    <w:lvl w:ilvl="4" w:tentative="1">
+      <w:start w:val="1"/>
+      <w:numFmt w:val="decimal"/>
+      <w:lvlText w:val="%5."/>
+      <w:lvlJc w:val="left"/>
+      <w:pPr>
+        <w:tabs>
+          <w:tab w:val="num" w:pos="3600"/>
+        </w:tabs>
+        <w:ind w:left="3600" w:hanging="360"/>
+      </w:pPr>
+    </w:lvl>
+    <w:lvl w:ilvl="5" w:tentative="1">
+      <w:start w:val="1"/>
+      <w:numFmt w:val="decimal"/>
+      <w:lvlText w:val="%6."/>
+      <w:lvlJc w:val="left"/>
+      <w:pPr>
+        <w:tabs>
+          <w:tab w:val="num" w:pos="4320"/>
+        </w:tabs>
+        <w:ind w:left="4320" w:hanging="360"/>
+      </w:pPr>
+    </w:lvl>
+    <w:lvl w:ilvl="6" w:tentative="1">
+      <w:start w:val="1"/>
+      <w:numFmt w:val="decimal"/>
+      <w:lvlText w:val="%7."/>
+      <w:lvlJc w:val="left"/>
+      <w:pPr>
+        <w:tabs>
+          <w:tab w:val="num" w:pos="5040"/>
+        </w:tabs>
+        <w:ind w:left="5040" w:hanging="360"/>
+      </w:pPr>
+    </w:lvl>
+    <w:lvl w:ilvl="7" w:tentative="1">
+      <w:start w:val="1"/>
+      <w:numFmt w:val="decimal"/>
+      <w:lvlText w:val="%8."/>
+      <w:lvlJc w:val="left"/>
+      <w:pPr>
+        <w:tabs>
+          <w:tab w:val="num" w:pos="5760"/>
+        </w:tabs>
+        <w:ind w:left="5760" w:hanging="360"/>
+      </w:pPr>
+    </w:lvl>
+    <w:lvl w:ilvl="8" w:tentative="1">
+      <w:start w:val="1"/>
+      <w:numFmt w:val="decimal"/>
+      <w:lvlText w:val="%9."/>
+      <w:lvlJc w:val="left"/>
+      <w:pPr>
+        <w:tabs>
+          <w:tab w:val="num" w:pos="6480"/>
+        </w:tabs>
+        <w:ind w:left="6480" w:hanging="360"/>
+      </w:pPr>
+    </w:lvl>
+  </w:abstractNum>
+  <w:abstractNum w:abstractNumId="2" w15:restartNumberingAfterBreak="0">
+    <w:nsid w:val="0FB673F1"/>
+    <w:multiLevelType w:val="multilevel"/>
+    <w:tmpl w:val="4AAABB9E"/>
+    <w:lvl w:ilvl="0">
+      <w:start w:val="1"/>
+      <w:numFmt w:val="bullet"/>
+      <w:lvlText w:val=""/>
+      <w:lvlJc w:val="left"/>
+      <w:pPr>
+        <w:tabs>
+          <w:tab w:val="num" w:pos="720"/>
+        </w:tabs>
+        <w:ind w:left="720" w:hanging="360"/>
+      </w:pPr>
+      <w:rPr>
+        <w:rFonts w:ascii="Symbol" w:hAnsi="Symbol" w:hint="default"/>
+        <w:sz w:val="20"/>
+      </w:rPr>
+    </w:lvl>
+    <w:lvl w:ilvl="1">
+      <w:start w:val="1"/>
+      <w:numFmt w:val="bullet"/>
+      <w:lvlText w:val="o"/>
+      <w:lvlJc w:val="left"/>
+      <w:pPr>
+        <w:tabs>
+          <w:tab w:val="num" w:pos="1440"/>
+        </w:tabs>
+        <w:ind w:left="1440" w:hanging="360"/>
+      </w:pPr>
+      <w:rPr>
+        <w:rFonts w:ascii="Courier New" w:hAnsi="Courier New" w:hint="default"/>
+        <w:sz w:val="20"/>
+      </w:rPr>
+    </w:lvl>
+    <w:lvl w:ilvl="2" w:tentative="1">
+      <w:start w:val="1"/>
+      <w:numFmt w:val="bullet"/>
+      <w:lvlText w:val=""/>
+      <w:lvlJc w:val="left"/>
+      <w:pPr>
+        <w:tabs>
+          <w:tab w:val="num" w:pos="2160"/>
+        </w:tabs>
+        <w:ind w:left="2160" w:hanging="360"/>
+      </w:pPr>
+      <w:rPr>
+        <w:rFonts w:ascii="Wingdings" w:hAnsi="Wingdings" w:hint="default"/>
+        <w:sz w:val="20"/>
+      </w:rPr>
+    </w:lvl>
+    <w:lvl w:ilvl="3" w:tentative="1">
+      <w:start w:val="1"/>
+      <w:numFmt w:val="bullet"/>
+      <w:lvlText w:val=""/>
+      <w:lvlJc w:val="left"/>
+      <w:pPr>
+        <w:tabs>
+          <w:tab w:val="num" w:pos="2880"/>
+        </w:tabs>
+        <w:ind w:left="2880" w:hanging="360"/>
+      </w:pPr>
+      <w:rPr>
+        <w:rFonts w:ascii="Wingdings" w:hAnsi="Wingdings" w:hint="default"/>
+        <w:sz w:val="20"/>
+      </w:rPr>
+    </w:lvl>
+    <w:lvl w:ilvl="4" w:tentative="1">
+      <w:start w:val="1"/>
+      <w:numFmt w:val="bullet"/>
+      <w:lvlText w:val=""/>
+      <w:lvlJc w:val="left"/>
+      <w:pPr>
+        <w:tabs>
+          <w:tab w:val="num" w:pos="3600"/>
+        </w:tabs>
+        <w:ind w:left="3600" w:hanging="360"/>
+      </w:pPr>
+      <w:rPr>
+        <w:rFonts w:ascii="Wingdings" w:hAnsi="Wingdings" w:hint="default"/>
+        <w:sz w:val="20"/>
+      </w:rPr>
+    </w:lvl>
+    <w:lvl w:ilvl="5" w:tentative="1">
+      <w:start w:val="1"/>
+      <w:numFmt w:val="bullet"/>
+      <w:lvlText w:val=""/>
+      <w:lvlJc w:val="left"/>
+      <w:pPr>
+        <w:tabs>
+          <w:tab w:val="num" w:pos="4320"/>
+        </w:tabs>
+        <w:ind w:left="4320" w:hanging="360"/>
+      </w:pPr>
+      <w:rPr>
+        <w:rFonts w:ascii="Wingdings" w:hAnsi="Wingdings" w:hint="default"/>
+        <w:sz w:val="20"/>
+      </w:rPr>
+    </w:lvl>
+    <w:lvl w:ilvl="6" w:tentative="1">
+      <w:start w:val="1"/>
+      <w:numFmt w:val="bullet"/>
+      <w:lvlText w:val=""/>
+      <w:lvlJc w:val="left"/>
+      <w:pPr>
+        <w:tabs>
+          <w:tab w:val="num" w:pos="5040"/>
+        </w:tabs>
+        <w:ind w:left="5040" w:hanging="360"/>
+      </w:pPr>
+      <w:rPr>
+        <w:rFonts w:ascii="Wingdings" w:hAnsi="Wingdings" w:hint="default"/>
+        <w:sz w:val="20"/>
+      </w:rPr>
+    </w:lvl>
+    <w:lvl w:ilvl="7" w:tentative="1">
+      <w:start w:val="1"/>
+      <w:numFmt w:val="bullet"/>
+      <w:lvlText w:val=""/>
+      <w:lvlJc w:val="left"/>
+      <w:pPr>
+        <w:tabs>
+          <w:tab w:val="num" w:pos="5760"/>
+        </w:tabs>
+        <w:ind w:left="5760" w:hanging="360"/>
+      </w:pPr>
+      <w:rPr>
+        <w:rFonts w:ascii="Wingdings" w:hAnsi="Wingdings" w:hint="default"/>
+        <w:sz w:val="20"/>
+      </w:rPr>
+    </w:lvl>
+    <w:lvl w:ilvl="8" w:tentative="1">
+      <w:start w:val="1"/>
+      <w:numFmt w:val="bullet"/>
+      <w:lvlText w:val=""/>
+      <w:lvlJc w:val="left"/>
+      <w:pPr>
+        <w:tabs>
+          <w:tab w:val="num" w:pos="6480"/>
+        </w:tabs>
+        <w:ind w:left="6480" w:hanging="360"/>
+      </w:pPr>
+      <w:rPr>
+        <w:rFonts w:ascii="Wingdings" w:hAnsi="Wingdings" w:hint="default"/>
+        <w:sz w:val="20"/>
+      </w:rPr>
+    </w:lvl>
+  </w:abstractNum>
+  <w:abstractNum w:abstractNumId="3" w15:restartNumberingAfterBreak="0">
+    <w:nsid w:val="109D10CB"/>
+    <w:multiLevelType w:val="multilevel"/>
+    <w:tmpl w:val="BB7E66D8"/>
+    <w:lvl w:ilvl="0">
+      <w:start w:val="1"/>
+      <w:numFmt w:val="decimal"/>
+      <w:lvlText w:val="%1."/>
+      <w:lvlJc w:val="left"/>
+      <w:pPr>
+        <w:tabs>
+          <w:tab w:val="num" w:pos="720"/>
+        </w:tabs>
+        <w:ind w:left="720" w:hanging="360"/>
+      </w:pPr>
+    </w:lvl>
+    <w:lvl w:ilvl="1">
+      <w:start w:val="1"/>
+      <w:numFmt w:val="bullet"/>
+      <w:lvlText w:val="o"/>
+      <w:lvlJc w:val="left"/>
+      <w:pPr>
+        <w:tabs>
+          <w:tab w:val="num" w:pos="1440"/>
+        </w:tabs>
+        <w:ind w:left="1440" w:hanging="360"/>
+      </w:pPr>
+      <w:rPr>
+        <w:rFonts w:ascii="Courier New" w:hAnsi="Courier New" w:hint="default"/>
+        <w:sz w:val="20"/>
+      </w:rPr>
+    </w:lvl>
+    <w:lvl w:ilvl="2">
+      <w:start w:val="1"/>
+      <w:numFmt w:val="bullet"/>
+      <w:lvlText w:val=""/>
+      <w:lvlJc w:val="left"/>
+      <w:pPr>
+        <w:tabs>
+          <w:tab w:val="num" w:pos="2160"/>
+        </w:tabs>
+        <w:ind w:left="2160" w:hanging="360"/>
+      </w:pPr>
+      <w:rPr>
+        <w:rFonts w:ascii="Wingdings" w:hAnsi="Wingdings" w:hint="default"/>
+        <w:sz w:val="20"/>
+      </w:rPr>
+    </w:lvl>
+    <w:lvl w:ilvl="3" w:tentative="1">
+      <w:start w:val="1"/>
+      <w:numFmt w:val="decimal"/>
+      <w:lvlText w:val="%4."/>
+      <w:lvlJc w:val="left"/>
+      <w:pPr>
+        <w:tabs>
+          <w:tab w:val="num" w:pos="2880"/>
+        </w:tabs>
+        <w:ind w:left="2880" w:hanging="360"/>
+      </w:pPr>
+    </w:lvl>
+    <w:lvl w:ilvl="4" w:tentative="1">
+      <w:start w:val="1"/>
+      <w:numFmt w:val="decimal"/>
+      <w:lvlText w:val="%5."/>
+      <w:lvlJc w:val="left"/>
+      <w:pPr>
+        <w:tabs>
+          <w:tab w:val="num" w:pos="3600"/>
+        </w:tabs>
+        <w:ind w:left="3600" w:hanging="360"/>
+      </w:pPr>
+    </w:lvl>
+    <w:lvl w:ilvl="5" w:tentative="1">
+      <w:start w:val="1"/>
+      <w:numFmt w:val="decimal"/>
+      <w:lvlText w:val="%6."/>
+      <w:lvlJc w:val="left"/>
+      <w:pPr>
+        <w:tabs>
+          <w:tab w:val="num" w:pos="4320"/>
+        </w:tabs>
+        <w:ind w:left="4320" w:hanging="360"/>
+      </w:pPr>
+    </w:lvl>
+    <w:lvl w:ilvl="6" w:tentative="1">
+      <w:start w:val="1"/>
+      <w:numFmt w:val="decimal"/>
+      <w:lvlText w:val="%7."/>
+      <w:lvlJc w:val="left"/>
+      <w:pPr>
+        <w:tabs>
+          <w:tab w:val="num" w:pos="5040"/>
+        </w:tabs>
+        <w:ind w:left="5040" w:hanging="360"/>
+      </w:pPr>
+    </w:lvl>
+    <w:lvl w:ilvl="7" w:tentative="1">
+      <w:start w:val="1"/>
+      <w:numFmt w:val="decimal"/>
+      <w:lvlText w:val="%8."/>
+      <w:lvlJc w:val="left"/>
+      <w:pPr>
+        <w:tabs>
+          <w:tab w:val="num" w:pos="5760"/>
+        </w:tabs>
+        <w:ind w:left="5760" w:hanging="360"/>
+      </w:pPr>
+    </w:lvl>
+    <w:lvl w:ilvl="8" w:tentative="1">
+      <w:start w:val="1"/>
+      <w:numFmt w:val="decimal"/>
+      <w:lvlText w:val="%9."/>
+      <w:lvlJc w:val="left"/>
+      <w:pPr>
+        <w:tabs>
+          <w:tab w:val="num" w:pos="6480"/>
+        </w:tabs>
+        <w:ind w:left="6480" w:hanging="360"/>
+      </w:pPr>
+    </w:lvl>
+  </w:abstractNum>
+  <w:abstractNum w:abstractNumId="4" w15:restartNumberingAfterBreak="0">
+    <w:nsid w:val="15C01AC0"/>
+    <w:multiLevelType w:val="multilevel"/>
+    <w:tmpl w:val="BF106716"/>
+    <w:lvl w:ilvl="0">
+      <w:start w:val="1"/>
+      <w:numFmt w:val="bullet"/>
+      <w:lvlText w:val=""/>
+      <w:lvlJc w:val="left"/>
+      <w:pPr>
+        <w:tabs>
+          <w:tab w:val="num" w:pos="720"/>
+        </w:tabs>
+        <w:ind w:left="720" w:hanging="360"/>
+      </w:pPr>
+      <w:rPr>
+        <w:rFonts w:ascii="Symbol" w:hAnsi="Symbol" w:hint="default"/>
+        <w:sz w:val="20"/>
+      </w:rPr>
+    </w:lvl>
+    <w:lvl w:ilvl="1" w:tentative="1">
+      <w:start w:val="1"/>
+      <w:numFmt w:val="bullet"/>
+      <w:lvlText w:val="o"/>
+      <w:lvlJc w:val="left"/>
+      <w:pPr>
+        <w:tabs>
+          <w:tab w:val="num" w:pos="1440"/>
+        </w:tabs>
+        <w:ind w:left="1440" w:hanging="360"/>
+      </w:pPr>
+      <w:rPr>
+        <w:rFonts w:ascii="Courier New" w:hAnsi="Courier New" w:hint="default"/>
+        <w:sz w:val="20"/>
+      </w:rPr>
+    </w:lvl>
+    <w:lvl w:ilvl="2" w:tentative="1">
+      <w:start w:val="1"/>
+      <w:numFmt w:val="bullet"/>
+      <w:lvlText w:val=""/>
+      <w:lvlJc w:val="left"/>
+      <w:pPr>
+        <w:tabs>
+          <w:tab w:val="num" w:pos="2160"/>
+        </w:tabs>
+        <w:ind w:left="2160" w:hanging="360"/>
+      </w:pPr>
+      <w:rPr>
+        <w:rFonts w:ascii="Wingdings" w:hAnsi="Wingdings" w:hint="default"/>
+        <w:sz w:val="20"/>
+      </w:rPr>
+    </w:lvl>
+    <w:lvl w:ilvl="3" w:tentative="1">
+      <w:start w:val="1"/>
+      <w:numFmt w:val="bullet"/>
+      <w:lvlText w:val=""/>
+      <w:lvlJc w:val="left"/>
+      <w:pPr>
+        <w:tabs>
+          <w:tab w:val="num" w:pos="2880"/>
+        </w:tabs>
+        <w:ind w:left="2880" w:hanging="360"/>
+      </w:pPr>
+      <w:rPr>
+        <w:rFonts w:ascii="Wingdings" w:hAnsi="Wingdings" w:hint="default"/>
+        <w:sz w:val="20"/>
+      </w:rPr>
+    </w:lvl>
+    <w:lvl w:ilvl="4" w:tentative="1">
+      <w:start w:val="1"/>
+      <w:numFmt w:val="bullet"/>
+      <w:lvlText w:val=""/>
+      <w:lvlJc w:val="left"/>
+      <w:pPr>
+        <w:tabs>
+          <w:tab w:val="num" w:pos="3600"/>
+        </w:tabs>
+        <w:ind w:left="3600" w:hanging="360"/>
+      </w:pPr>
+      <w:rPr>
+        <w:rFonts w:ascii="Wingdings" w:hAnsi="Wingdings" w:hint="default"/>
+        <w:sz w:val="20"/>
+      </w:rPr>
+    </w:lvl>
+    <w:lvl w:ilvl="5" w:tentative="1">
+      <w:start w:val="1"/>
+      <w:numFmt w:val="bullet"/>
+      <w:lvlText w:val=""/>
+      <w:lvlJc w:val="left"/>
+      <w:pPr>
+        <w:tabs>
+          <w:tab w:val="num" w:pos="4320"/>
+        </w:tabs>
+        <w:ind w:left="4320" w:hanging="360"/>
+      </w:pPr>
+      <w:rPr>
+        <w:rFonts w:ascii="Wingdings" w:hAnsi="Wingdings" w:hint="default"/>
+        <w:sz w:val="20"/>
+      </w:rPr>
+    </w:lvl>
+    <w:lvl w:ilvl="6" w:tentative="1">
+      <w:start w:val="1"/>
+      <w:numFmt w:val="bullet"/>
+      <w:lvlText w:val=""/>
+      <w:lvlJc w:val="left"/>
+      <w:pPr>
+        <w:tabs>
+          <w:tab w:val="num" w:pos="5040"/>
+        </w:tabs>
+        <w:ind w:left="5040" w:hanging="360"/>
+      </w:pPr>
+      <w:rPr>
+        <w:rFonts w:ascii="Wingdings" w:hAnsi="Wingdings" w:hint="default"/>
+        <w:sz w:val="20"/>
+      </w:rPr>
+    </w:lvl>
+    <w:lvl w:ilvl="7" w:tentative="1">
+      <w:start w:val="1"/>
+      <w:numFmt w:val="bullet"/>
+      <w:lvlText w:val=""/>
+      <w:lvlJc w:val="left"/>
+      <w:pPr>
+        <w:tabs>
+          <w:tab w:val="num" w:pos="5760"/>
+        </w:tabs>
+        <w:ind w:left="5760" w:hanging="360"/>
+      </w:pPr>
+      <w:rPr>
+        <w:rFonts w:ascii="Wingdings" w:hAnsi="Wingdings" w:hint="default"/>
+        <w:sz w:val="20"/>
+      </w:rPr>
+    </w:lvl>
+    <w:lvl w:ilvl="8" w:tentative="1">
+      <w:start w:val="1"/>
+      <w:numFmt w:val="bullet"/>
+      <w:lvlText w:val=""/>
+      <w:lvlJc w:val="left"/>
+      <w:pPr>
+        <w:tabs>
+          <w:tab w:val="num" w:pos="6480"/>
+        </w:tabs>
+        <w:ind w:left="6480" w:hanging="360"/>
+      </w:pPr>
+      <w:rPr>
+        <w:rFonts w:ascii="Wingdings" w:hAnsi="Wingdings" w:hint="default"/>
+        <w:sz w:val="20"/>
+      </w:rPr>
+    </w:lvl>
+  </w:abstractNum>
+  <w:abstractNum w:abstractNumId="5" w15:restartNumberingAfterBreak="0">
+    <w:nsid w:val="1BB07166"/>
+    <w:multiLevelType w:val="multilevel"/>
+    <w:tmpl w:val="57A01A3A"/>
+    <w:lvl w:ilvl="0">
+      <w:start w:val="1"/>
+      <w:numFmt w:val="decimal"/>
+      <w:lvlText w:val="%1."/>
+      <w:lvlJc w:val="left"/>
+      <w:pPr>
+        <w:tabs>
+          <w:tab w:val="num" w:pos="720"/>
+        </w:tabs>
+        <w:ind w:left="720" w:hanging="360"/>
+      </w:pPr>
+    </w:lvl>
+    <w:lvl w:ilvl="1">
+      <w:start w:val="1"/>
+      <w:numFmt w:val="bullet"/>
+      <w:lvlText w:val="o"/>
+      <w:lvlJc w:val="left"/>
+      <w:pPr>
+        <w:tabs>
+          <w:tab w:val="num" w:pos="1440"/>
+        </w:tabs>
+        <w:ind w:left="1440" w:hanging="360"/>
+      </w:pPr>
+      <w:rPr>
+        <w:rFonts w:ascii="Courier New" w:hAnsi="Courier New" w:hint="default"/>
+        <w:sz w:val="20"/>
+      </w:rPr>
+    </w:lvl>
+    <w:lvl w:ilvl="2" w:tentative="1">
+      <w:start w:val="1"/>
+      <w:numFmt w:val="decimal"/>
+      <w:lvlText w:val="%3."/>
+      <w:lvlJc w:val="left"/>
+      <w:pPr>
+        <w:tabs>
+          <w:tab w:val="num" w:pos="2160"/>
+        </w:tabs>
+        <w:ind w:left="2160" w:hanging="360"/>
+      </w:pPr>
+    </w:lvl>
+    <w:lvl w:ilvl="3" w:tentative="1">
+      <w:start w:val="1"/>
+      <w:numFmt w:val="decimal"/>
+      <w:lvlText w:val="%4."/>
+      <w:lvlJc w:val="left"/>
+      <w:pPr>
+        <w:tabs>
+          <w:tab w:val="num" w:pos="2880"/>
+        </w:tabs>
+        <w:ind w:left="2880" w:hanging="360"/>
+      </w:pPr>
+    </w:lvl>
+    <w:lvl w:ilvl="4" w:tentative="1">
+      <w:start w:val="1"/>
+      <w:numFmt w:val="decimal"/>
+      <w:lvlText w:val="%5."/>
+      <w:lvlJc w:val="left"/>
+      <w:pPr>
+        <w:tabs>
+          <w:tab w:val="num" w:pos="3600"/>
+        </w:tabs>
+        <w:ind w:left="3600" w:hanging="360"/>
+      </w:pPr>
+    </w:lvl>
+    <w:lvl w:ilvl="5" w:tentative="1">
+      <w:start w:val="1"/>
+      <w:numFmt w:val="decimal"/>
+      <w:lvlText w:val="%6."/>
+      <w:lvlJc w:val="left"/>
+      <w:pPr>
+        <w:tabs>
+          <w:tab w:val="num" w:pos="4320"/>
+        </w:tabs>
+        <w:ind w:left="4320" w:hanging="360"/>
+      </w:pPr>
+    </w:lvl>
+    <w:lvl w:ilvl="6" w:tentative="1">
+      <w:start w:val="1"/>
+      <w:numFmt w:val="decimal"/>
+      <w:lvlText w:val="%7."/>
+      <w:lvlJc w:val="left"/>
+      <w:pPr>
+        <w:tabs>
+          <w:tab w:val="num" w:pos="5040"/>
+        </w:tabs>
+        <w:ind w:left="5040" w:hanging="360"/>
+      </w:pPr>
+    </w:lvl>
+    <w:lvl w:ilvl="7" w:tentative="1">
+      <w:start w:val="1"/>
+      <w:numFmt w:val="decimal"/>
+      <w:lvlText w:val="%8."/>
+      <w:lvlJc w:val="left"/>
+      <w:pPr>
+        <w:tabs>
+          <w:tab w:val="num" w:pos="5760"/>
+        </w:tabs>
+        <w:ind w:left="5760" w:hanging="360"/>
+      </w:pPr>
+    </w:lvl>
+    <w:lvl w:ilvl="8" w:tentative="1">
+      <w:start w:val="1"/>
+      <w:numFmt w:val="decimal"/>
+      <w:lvlText w:val="%9."/>
+      <w:lvlJc w:val="left"/>
+      <w:pPr>
+        <w:tabs>
+          <w:tab w:val="num" w:pos="6480"/>
+        </w:tabs>
+        <w:ind w:left="6480" w:hanging="360"/>
+      </w:pPr>
+    </w:lvl>
+  </w:abstractNum>
+  <w:abstractNum w:abstractNumId="6" w15:restartNumberingAfterBreak="0">
+    <w:nsid w:val="23180A16"/>
+    <w:multiLevelType w:val="multilevel"/>
+    <w:tmpl w:val="47BECE9C"/>
+    <w:lvl w:ilvl="0">
+      <w:start w:val="1"/>
+      <w:numFmt w:val="decimal"/>
+      <w:lvlText w:val="%1."/>
+      <w:lvlJc w:val="left"/>
+      <w:pPr>
+        <w:tabs>
+          <w:tab w:val="num" w:pos="720"/>
+        </w:tabs>
+        <w:ind w:left="720" w:hanging="360"/>
+      </w:pPr>
+    </w:lvl>
+    <w:lvl w:ilvl="1">
+      <w:start w:val="1"/>
+      <w:numFmt w:val="bullet"/>
+      <w:lvlText w:val="o"/>
+      <w:lvlJc w:val="left"/>
+      <w:pPr>
+        <w:tabs>
+          <w:tab w:val="num" w:pos="1440"/>
+        </w:tabs>
+        <w:ind w:left="1440" w:hanging="360"/>
+      </w:pPr>
+      <w:rPr>
+        <w:rFonts w:ascii="Courier New" w:hAnsi="Courier New" w:hint="default"/>
+        <w:sz w:val="20"/>
+      </w:rPr>
+    </w:lvl>
+    <w:lvl w:ilvl="2" w:tentative="1">
+      <w:start w:val="1"/>
+      <w:numFmt w:val="decimal"/>
+      <w:lvlText w:val="%3."/>
+      <w:lvlJc w:val="left"/>
+      <w:pPr>
+        <w:tabs>
+          <w:tab w:val="num" w:pos="2160"/>
+        </w:tabs>
+        <w:ind w:left="2160" w:hanging="360"/>
+      </w:pPr>
+    </w:lvl>
+    <w:lvl w:ilvl="3" w:tentative="1">
+      <w:start w:val="1"/>
+      <w:numFmt w:val="decimal"/>
+      <w:lvlText w:val="%4."/>
+      <w:lvlJc w:val="left"/>
+      <w:pPr>
+        <w:tabs>
+          <w:tab w:val="num" w:pos="2880"/>
+        </w:tabs>
+        <w:ind w:left="2880" w:hanging="360"/>
+      </w:pPr>
+    </w:lvl>
+    <w:lvl w:ilvl="4" w:tentative="1">
+      <w:start w:val="1"/>
+      <w:numFmt w:val="decimal"/>
+      <w:lvlText w:val="%5."/>
+      <w:lvlJc w:val="left"/>
+      <w:pPr>
+        <w:tabs>
+          <w:tab w:val="num" w:pos="3600"/>
+        </w:tabs>
+        <w:ind w:left="3600" w:hanging="360"/>
+      </w:pPr>
+    </w:lvl>
+    <w:lvl w:ilvl="5" w:tentative="1">
+      <w:start w:val="1"/>
+      <w:numFmt w:val="decimal"/>
+      <w:lvlText w:val="%6."/>
+      <w:lvlJc w:val="left"/>
+      <w:pPr>
+        <w:tabs>
+          <w:tab w:val="num" w:pos="4320"/>
+        </w:tabs>
+        <w:ind w:left="4320" w:hanging="360"/>
+      </w:pPr>
+    </w:lvl>
+    <w:lvl w:ilvl="6" w:tentative="1">
+      <w:start w:val="1"/>
+      <w:numFmt w:val="decimal"/>
+      <w:lvlText w:val="%7."/>
+      <w:lvlJc w:val="left"/>
+      <w:pPr>
+        <w:tabs>
+          <w:tab w:val="num" w:pos="5040"/>
+        </w:tabs>
+        <w:ind w:left="5040" w:hanging="360"/>
+      </w:pPr>
+    </w:lvl>
+    <w:lvl w:ilvl="7" w:tentative="1">
+      <w:start w:val="1"/>
+      <w:numFmt w:val="decimal"/>
+      <w:lvlText w:val="%8."/>
+      <w:lvlJc w:val="left"/>
+      <w:pPr>
+        <w:tabs>
+          <w:tab w:val="num" w:pos="5760"/>
+        </w:tabs>
+        <w:ind w:left="5760" w:hanging="360"/>
+      </w:pPr>
+    </w:lvl>
+    <w:lvl w:ilvl="8" w:tentative="1">
+      <w:start w:val="1"/>
+      <w:numFmt w:val="decimal"/>
+      <w:lvlText w:val="%9."/>
+      <w:lvlJc w:val="left"/>
+      <w:pPr>
+        <w:tabs>
+          <w:tab w:val="num" w:pos="6480"/>
+        </w:tabs>
+        <w:ind w:left="6480" w:hanging="360"/>
+      </w:pPr>
+    </w:lvl>
+  </w:abstractNum>
+  <w:abstractNum w:abstractNumId="7" w15:restartNumberingAfterBreak="0">
+    <w:nsid w:val="287B41A2"/>
+    <w:multiLevelType w:val="hybridMultilevel"/>
+    <w:tmpl w:val="4BC06184"/>
+    <w:lvl w:ilvl="0" w:tplc="71EE4402">
+      <w:start w:val="1"/>
+      <w:numFmt w:val="decimal"/>
+      <w:lvlText w:val="%1-"/>
+      <w:lvlJc w:val="left"/>
+      <w:pPr>
+        <w:ind w:left="720" w:hanging="360"/>
+      </w:pPr>
+      <w:rPr>
+        <w:rFonts w:hint="default"/>
+      </w:rPr>
+    </w:lvl>
+    <w:lvl w:ilvl="1" w:tplc="101A0019" w:tentative="1">
+      <w:start w:val="1"/>
+      <w:numFmt w:val="lowerLetter"/>
+      <w:lvlText w:val="%2."/>
+      <w:lvlJc w:val="left"/>
+      <w:pPr>
+        <w:ind w:left="1440" w:hanging="360"/>
+      </w:pPr>
+    </w:lvl>
+    <w:lvl w:ilvl="2" w:tplc="101A001B" w:tentative="1">
+      <w:start w:val="1"/>
+      <w:numFmt w:val="lowerRoman"/>
+      <w:lvlText w:val="%3."/>
+      <w:lvlJc w:val="right"/>
+      <w:pPr>
+        <w:ind w:left="2160" w:hanging="180"/>
+      </w:pPr>
+    </w:lvl>
+    <w:lvl w:ilvl="3" w:tplc="101A000F" w:tentative="1">
+      <w:start w:val="1"/>
+      <w:numFmt w:val="decimal"/>
+      <w:lvlText w:val="%4."/>
+      <w:lvlJc w:val="left"/>
+      <w:pPr>
+        <w:ind w:left="2880" w:hanging="360"/>
+      </w:pPr>
+    </w:lvl>
+    <w:lvl w:ilvl="4" w:tplc="101A0019" w:tentative="1">
+      <w:start w:val="1"/>
+      <w:numFmt w:val="lowerLetter"/>
+      <w:lvlText w:val="%5."/>
+      <w:lvlJc w:val="left"/>
+      <w:pPr>
+        <w:ind w:left="3600" w:hanging="360"/>
+      </w:pPr>
+    </w:lvl>
+    <w:lvl w:ilvl="5" w:tplc="101A001B" w:tentative="1">
+      <w:start w:val="1"/>
+      <w:numFmt w:val="lowerRoman"/>
+      <w:lvlText w:val="%6."/>
+      <w:lvlJc w:val="right"/>
+      <w:pPr>
+        <w:ind w:left="4320" w:hanging="180"/>
+      </w:pPr>
+    </w:lvl>
+    <w:lvl w:ilvl="6" w:tplc="101A000F" w:tentative="1">
+      <w:start w:val="1"/>
+      <w:numFmt w:val="decimal"/>
+      <w:lvlText w:val="%7."/>
+      <w:lvlJc w:val="left"/>
+      <w:pPr>
+        <w:ind w:left="5040" w:hanging="360"/>
+      </w:pPr>
+    </w:lvl>
+    <w:lvl w:ilvl="7" w:tplc="101A0019" w:tentative="1">
+      <w:start w:val="1"/>
+      <w:numFmt w:val="lowerLetter"/>
+      <w:lvlText w:val="%8."/>
+      <w:lvlJc w:val="left"/>
+      <w:pPr>
+        <w:ind w:left="5760" w:hanging="360"/>
+      </w:pPr>
+    </w:lvl>
+    <w:lvl w:ilvl="8" w:tplc="101A001B" w:tentative="1">
+      <w:start w:val="1"/>
+      <w:numFmt w:val="lowerRoman"/>
+      <w:lvlText w:val="%9."/>
+      <w:lvlJc w:val="right"/>
+      <w:pPr>
+        <w:ind w:left="6480" w:hanging="180"/>
+      </w:pPr>
+    </w:lvl>
+  </w:abstractNum>
+  <w:abstractNum w:abstractNumId="8" w15:restartNumberingAfterBreak="0">
+    <w:nsid w:val="2ACB59BE"/>
+    <w:multiLevelType w:val="multilevel"/>
+    <w:tmpl w:val="32EACCA6"/>
+    <w:lvl w:ilvl="0">
+      <w:start w:val="1"/>
+      <w:numFmt w:val="decimal"/>
+      <w:lvlText w:val="%1."/>
+      <w:lvlJc w:val="left"/>
+      <w:pPr>
+        <w:tabs>
+          <w:tab w:val="num" w:pos="720"/>
+        </w:tabs>
+        <w:ind w:left="720" w:hanging="360"/>
+      </w:pPr>
+    </w:lvl>
+    <w:lvl w:ilvl="1">
+      <w:start w:val="1"/>
+      <w:numFmt w:val="bullet"/>
+      <w:lvlText w:val="o"/>
+      <w:lvlJc w:val="left"/>
+      <w:pPr>
+        <w:tabs>
+          <w:tab w:val="num" w:pos="1440"/>
+        </w:tabs>
+        <w:ind w:left="1440" w:hanging="360"/>
+      </w:pPr>
+      <w:rPr>
+        <w:rFonts w:ascii="Courier New" w:hAnsi="Courier New" w:hint="default"/>
+        <w:sz w:val="20"/>
+      </w:rPr>
+    </w:lvl>
+    <w:lvl w:ilvl="2" w:tentative="1">
+      <w:start w:val="1"/>
+      <w:numFmt w:val="decimal"/>
+      <w:lvlText w:val="%3."/>
+      <w:lvlJc w:val="left"/>
+      <w:pPr>
+        <w:tabs>
+          <w:tab w:val="num" w:pos="2160"/>
+        </w:tabs>
+        <w:ind w:left="2160" w:hanging="360"/>
+      </w:pPr>
+    </w:lvl>
+    <w:lvl w:ilvl="3" w:tentative="1">
+      <w:start w:val="1"/>
+      <w:numFmt w:val="decimal"/>
+      <w:lvlText w:val="%4."/>
+      <w:lvlJc w:val="left"/>
+      <w:pPr>
+        <w:tabs>
+          <w:tab w:val="num" w:pos="2880"/>
+        </w:tabs>
+        <w:ind w:left="2880" w:hanging="360"/>
+      </w:pPr>
+    </w:lvl>
+    <w:lvl w:ilvl="4" w:tentative="1">
+      <w:start w:val="1"/>
+      <w:numFmt w:val="decimal"/>
+      <w:lvlText w:val="%5."/>
+      <w:lvlJc w:val="left"/>
+      <w:pPr>
+        <w:tabs>
+          <w:tab w:val="num" w:pos="3600"/>
+        </w:tabs>
+        <w:ind w:left="3600" w:hanging="360"/>
+      </w:pPr>
+    </w:lvl>
+    <w:lvl w:ilvl="5" w:tentative="1">
+      <w:start w:val="1"/>
+      <w:numFmt w:val="decimal"/>
+      <w:lvlText w:val="%6."/>
+      <w:lvlJc w:val="left"/>
+      <w:pPr>
+        <w:tabs>
+          <w:tab w:val="num" w:pos="4320"/>
+        </w:tabs>
+        <w:ind w:left="4320" w:hanging="360"/>
+      </w:pPr>
+    </w:lvl>
+    <w:lvl w:ilvl="6" w:tentative="1">
+      <w:start w:val="1"/>
+      <w:numFmt w:val="decimal"/>
+      <w:lvlText w:val="%7."/>
+      <w:lvlJc w:val="left"/>
+      <w:pPr>
+        <w:tabs>
+          <w:tab w:val="num" w:pos="5040"/>
+        </w:tabs>
+        <w:ind w:left="5040" w:hanging="360"/>
+      </w:pPr>
+    </w:lvl>
+    <w:lvl w:ilvl="7" w:tentative="1">
+      <w:start w:val="1"/>
+      <w:numFmt w:val="decimal"/>
+      <w:lvlText w:val="%8."/>
+      <w:lvlJc w:val="left"/>
+      <w:pPr>
+        <w:tabs>
+          <w:tab w:val="num" w:pos="5760"/>
+        </w:tabs>
+        <w:ind w:left="5760" w:hanging="360"/>
+      </w:pPr>
+    </w:lvl>
+    <w:lvl w:ilvl="8" w:tentative="1">
+      <w:start w:val="1"/>
+      <w:numFmt w:val="decimal"/>
+      <w:lvlText w:val="%9."/>
+      <w:lvlJc w:val="left"/>
+      <w:pPr>
+        <w:tabs>
+          <w:tab w:val="num" w:pos="6480"/>
+        </w:tabs>
+        <w:ind w:left="6480" w:hanging="360"/>
+      </w:pPr>
+    </w:lvl>
+  </w:abstractNum>
+  <w:abstractNum w:abstractNumId="9" w15:restartNumberingAfterBreak="0">
+    <w:nsid w:val="36E407A0"/>
+    <w:multiLevelType w:val="hybridMultilevel"/>
+    <w:tmpl w:val="1EA28D30"/>
+    <w:lvl w:ilvl="0" w:tplc="63AEA734">
+      <w:start w:val="1"/>
+      <w:numFmt w:val="decimal"/>
+      <w:lvlText w:val="%1-"/>
+      <w:lvlJc w:val="left"/>
+      <w:pPr>
+        <w:ind w:left="720" w:hanging="360"/>
+      </w:pPr>
+      <w:rPr>
+        <w:rFonts w:hint="default"/>
+      </w:rPr>
+    </w:lvl>
+    <w:lvl w:ilvl="1" w:tplc="101A0019" w:tentative="1">
+      <w:start w:val="1"/>
+      <w:numFmt w:val="lowerLetter"/>
+      <w:lvlText w:val="%2."/>
+      <w:lvlJc w:val="left"/>
+      <w:pPr>
+        <w:ind w:left="1440" w:hanging="360"/>
+      </w:pPr>
+    </w:lvl>
+    <w:lvl w:ilvl="2" w:tplc="101A001B" w:tentative="1">
+      <w:start w:val="1"/>
+      <w:numFmt w:val="lowerRoman"/>
+      <w:lvlText w:val="%3."/>
+      <w:lvlJc w:val="right"/>
+      <w:pPr>
+        <w:ind w:left="2160" w:hanging="180"/>
+      </w:pPr>
+    </w:lvl>
+    <w:lvl w:ilvl="3" w:tplc="101A000F" w:tentative="1">
+      <w:start w:val="1"/>
+      <w:numFmt w:val="decimal"/>
+      <w:lvlText w:val="%4."/>
+      <w:lvlJc w:val="left"/>
+      <w:pPr>
+        <w:ind w:left="2880" w:hanging="360"/>
+      </w:pPr>
+    </w:lvl>
+    <w:lvl w:ilvl="4" w:tplc="101A0019" w:tentative="1">
+      <w:start w:val="1"/>
+      <w:numFmt w:val="lowerLetter"/>
+      <w:lvlText w:val="%5."/>
+      <w:lvlJc w:val="left"/>
+      <w:pPr>
+        <w:ind w:left="3600" w:hanging="360"/>
+      </w:pPr>
+    </w:lvl>
+    <w:lvl w:ilvl="5" w:tplc="101A001B" w:tentative="1">
+      <w:start w:val="1"/>
+      <w:numFmt w:val="lowerRoman"/>
+      <w:lvlText w:val="%6."/>
+      <w:lvlJc w:val="right"/>
+      <w:pPr>
+        <w:ind w:left="4320" w:hanging="180"/>
+      </w:pPr>
+    </w:lvl>
+    <w:lvl w:ilvl="6" w:tplc="101A000F" w:tentative="1">
+      <w:start w:val="1"/>
+      <w:numFmt w:val="decimal"/>
+      <w:lvlText w:val="%7."/>
+      <w:lvlJc w:val="left"/>
+      <w:pPr>
+        <w:ind w:left="5040" w:hanging="360"/>
+      </w:pPr>
+    </w:lvl>
+    <w:lvl w:ilvl="7" w:tplc="101A0019" w:tentative="1">
+      <w:start w:val="1"/>
+      <w:numFmt w:val="lowerLetter"/>
+      <w:lvlText w:val="%8."/>
+      <w:lvlJc w:val="left"/>
+      <w:pPr>
+        <w:ind w:left="5760" w:hanging="360"/>
+      </w:pPr>
+    </w:lvl>
+    <w:lvl w:ilvl="8" w:tplc="101A001B" w:tentative="1">
+      <w:start w:val="1"/>
+      <w:numFmt w:val="lowerRoman"/>
+      <w:lvlText w:val="%9."/>
+      <w:lvlJc w:val="right"/>
+      <w:pPr>
+        <w:ind w:left="6480" w:hanging="180"/>
+      </w:pPr>
+    </w:lvl>
+  </w:abstractNum>
+  <w:abstractNum w:abstractNumId="10" w15:restartNumberingAfterBreak="0">
+    <w:nsid w:val="398D1655"/>
+    <w:multiLevelType w:val="multilevel"/>
+    <w:tmpl w:val="F194792E"/>
+    <w:lvl w:ilvl="0">
+      <w:start w:val="1"/>
+      <w:numFmt w:val="decimal"/>
+      <w:lvlText w:val="%1."/>
+      <w:lvlJc w:val="left"/>
+      <w:pPr>
+        <w:tabs>
+          <w:tab w:val="num" w:pos="720"/>
+        </w:tabs>
+        <w:ind w:left="720" w:hanging="360"/>
+      </w:pPr>
+    </w:lvl>
+    <w:lvl w:ilvl="1" w:tentative="1">
+      <w:start w:val="1"/>
+      <w:numFmt w:val="decimal"/>
+      <w:lvlText w:val="%2."/>
+      <w:lvlJc w:val="left"/>
+      <w:pPr>
+        <w:tabs>
+          <w:tab w:val="num" w:pos="1440"/>
+        </w:tabs>
+        <w:ind w:left="1440" w:hanging="360"/>
+      </w:pPr>
+    </w:lvl>
+    <w:lvl w:ilvl="2" w:tentative="1">
+      <w:start w:val="1"/>
+      <w:numFmt w:val="decimal"/>
+      <w:lvlText w:val="%3."/>
+      <w:lvlJc w:val="left"/>
+      <w:pPr>
+        <w:tabs>
+          <w:tab w:val="num" w:pos="2160"/>
+        </w:tabs>
+        <w:ind w:left="2160" w:hanging="360"/>
+      </w:pPr>
+    </w:lvl>
+    <w:lvl w:ilvl="3" w:tentative="1">
+      <w:start w:val="1"/>
+      <w:numFmt w:val="decimal"/>
+      <w:lvlText w:val="%4."/>
+      <w:lvlJc w:val="left"/>
+      <w:pPr>
+        <w:tabs>
+          <w:tab w:val="num" w:pos="2880"/>
+        </w:tabs>
+        <w:ind w:left="2880" w:hanging="360"/>
+      </w:pPr>
+    </w:lvl>
+    <w:lvl w:ilvl="4" w:tentative="1">
+      <w:start w:val="1"/>
+      <w:numFmt w:val="decimal"/>
+      <w:lvlText w:val="%5."/>
+      <w:lvlJc w:val="left"/>
+      <w:pPr>
+        <w:tabs>
+          <w:tab w:val="num" w:pos="3600"/>
+        </w:tabs>
+        <w:ind w:left="3600" w:hanging="360"/>
+      </w:pPr>
+    </w:lvl>
+    <w:lvl w:ilvl="5" w:tentative="1">
+      <w:start w:val="1"/>
+      <w:numFmt w:val="decimal"/>
+      <w:lvlText w:val="%6."/>
+      <w:lvlJc w:val="left"/>
+      <w:pPr>
+        <w:tabs>
+          <w:tab w:val="num" w:pos="4320"/>
+        </w:tabs>
+        <w:ind w:left="4320" w:hanging="360"/>
+      </w:pPr>
+    </w:lvl>
+    <w:lvl w:ilvl="6" w:tentative="1">
+      <w:start w:val="1"/>
+      <w:numFmt w:val="decimal"/>
+      <w:lvlText w:val="%7."/>
+      <w:lvlJc w:val="left"/>
+      <w:pPr>
+        <w:tabs>
+          <w:tab w:val="num" w:pos="5040"/>
+        </w:tabs>
+        <w:ind w:left="5040" w:hanging="360"/>
+      </w:pPr>
+    </w:lvl>
+    <w:lvl w:ilvl="7" w:tentative="1">
+      <w:start w:val="1"/>
+      <w:numFmt w:val="decimal"/>
+      <w:lvlText w:val="%8."/>
+      <w:lvlJc w:val="left"/>
+      <w:pPr>
+        <w:tabs>
+          <w:tab w:val="num" w:pos="5760"/>
+        </w:tabs>
+        <w:ind w:left="5760" w:hanging="360"/>
+      </w:pPr>
+    </w:lvl>
+    <w:lvl w:ilvl="8" w:tentative="1">
+      <w:start w:val="1"/>
+      <w:numFmt w:val="decimal"/>
+      <w:lvlText w:val="%9."/>
+      <w:lvlJc w:val="left"/>
+      <w:pPr>
+        <w:tabs>
+          <w:tab w:val="num" w:pos="6480"/>
+        </w:tabs>
+        <w:ind w:left="6480" w:hanging="360"/>
+      </w:pPr>
+    </w:lvl>
+  </w:abstractNum>
+  <w:abstractNum w:abstractNumId="11" w15:restartNumberingAfterBreak="0">
+    <w:nsid w:val="3CC8755C"/>
+    <w:multiLevelType w:val="hybridMultilevel"/>
+    <w:tmpl w:val="F43C608E"/>
+    <w:lvl w:ilvl="0" w:tplc="FA1E1ADC">
+      <w:start w:val="1"/>
+      <w:numFmt w:val="bullet"/>
+      <w:lvlText w:val="-"/>
+      <w:lvlJc w:val="left"/>
+      <w:pPr>
+        <w:ind w:left="2490" w:hanging="360"/>
+      </w:pPr>
+      <w:rPr>
+        <w:rFonts w:ascii="Aptos" w:eastAsiaTheme="minorHAnsi" w:hAnsi="Aptos" w:cstheme="minorBidi" w:hint="default"/>
+      </w:rPr>
+    </w:lvl>
+    <w:lvl w:ilvl="1" w:tplc="101A0003" w:tentative="1">
+      <w:start w:val="1"/>
+      <w:numFmt w:val="bullet"/>
+      <w:lvlText w:val="o"/>
+      <w:lvlJc w:val="left"/>
+      <w:pPr>
+        <w:ind w:left="3210" w:hanging="360"/>
+      </w:pPr>
+      <w:rPr>
+        <w:rFonts w:ascii="Courier New" w:hAnsi="Courier New" w:cs="Courier New" w:hint="default"/>
+      </w:rPr>
+    </w:lvl>
+    <w:lvl w:ilvl="2" w:tplc="101A0005" w:tentative="1">
+      <w:start w:val="1"/>
+      <w:numFmt w:val="bullet"/>
+      <w:lvlText w:val=""/>
+      <w:lvlJc w:val="left"/>
+      <w:pPr>
+        <w:ind w:left="3930" w:hanging="360"/>
+      </w:pPr>
+      <w:rPr>
+        <w:rFonts w:ascii="Wingdings" w:hAnsi="Wingdings" w:hint="default"/>
+      </w:rPr>
+    </w:lvl>
+    <w:lvl w:ilvl="3" w:tplc="101A0001" w:tentative="1">
+      <w:start w:val="1"/>
+      <w:numFmt w:val="bullet"/>
+      <w:lvlText w:val=""/>
+      <w:lvlJc w:val="left"/>
+      <w:pPr>
+        <w:ind w:left="4650" w:hanging="360"/>
+      </w:pPr>
+      <w:rPr>
+        <w:rFonts w:ascii="Symbol" w:hAnsi="Symbol" w:hint="default"/>
+      </w:rPr>
+    </w:lvl>
+    <w:lvl w:ilvl="4" w:tplc="101A0003" w:tentative="1">
+      <w:start w:val="1"/>
+      <w:numFmt w:val="bullet"/>
+      <w:lvlText w:val="o"/>
+      <w:lvlJc w:val="left"/>
+      <w:pPr>
+        <w:ind w:left="5370" w:hanging="360"/>
+      </w:pPr>
+      <w:rPr>
+        <w:rFonts w:ascii="Courier New" w:hAnsi="Courier New" w:cs="Courier New" w:hint="default"/>
+      </w:rPr>
+    </w:lvl>
+    <w:lvl w:ilvl="5" w:tplc="101A0005" w:tentative="1">
+      <w:start w:val="1"/>
+      <w:numFmt w:val="bullet"/>
+      <w:lvlText w:val=""/>
+      <w:lvlJc w:val="left"/>
+      <w:pPr>
+        <w:ind w:left="6090" w:hanging="360"/>
+      </w:pPr>
+      <w:rPr>
+        <w:rFonts w:ascii="Wingdings" w:hAnsi="Wingdings" w:hint="default"/>
+      </w:rPr>
+    </w:lvl>
+    <w:lvl w:ilvl="6" w:tplc="101A0001" w:tentative="1">
+      <w:start w:val="1"/>
+      <w:numFmt w:val="bullet"/>
+      <w:lvlText w:val=""/>
+      <w:lvlJc w:val="left"/>
+      <w:pPr>
+        <w:ind w:left="6810" w:hanging="360"/>
+      </w:pPr>
+      <w:rPr>
+        <w:rFonts w:ascii="Symbol" w:hAnsi="Symbol" w:hint="default"/>
+      </w:rPr>
+    </w:lvl>
+    <w:lvl w:ilvl="7" w:tplc="101A0003" w:tentative="1">
+      <w:start w:val="1"/>
+      <w:numFmt w:val="bullet"/>
+      <w:lvlText w:val="o"/>
+      <w:lvlJc w:val="left"/>
+      <w:pPr>
+        <w:ind w:left="7530" w:hanging="360"/>
+      </w:pPr>
+      <w:rPr>
+        <w:rFonts w:ascii="Courier New" w:hAnsi="Courier New" w:cs="Courier New" w:hint="default"/>
+      </w:rPr>
+    </w:lvl>
+    <w:lvl w:ilvl="8" w:tplc="101A0005" w:tentative="1">
+      <w:start w:val="1"/>
+      <w:numFmt w:val="bullet"/>
+      <w:lvlText w:val=""/>
+      <w:lvlJc w:val="left"/>
+      <w:pPr>
+        <w:ind w:left="8250" w:hanging="360"/>
+      </w:pPr>
+      <w:rPr>
+        <w:rFonts w:ascii="Wingdings" w:hAnsi="Wingdings" w:hint="default"/>
+      </w:rPr>
+    </w:lvl>
+  </w:abstractNum>
+  <w:abstractNum w:abstractNumId="12" w15:restartNumberingAfterBreak="0">
+    <w:nsid w:val="419947A1"/>
+    <w:multiLevelType w:val="multilevel"/>
+    <w:tmpl w:val="67245C74"/>
+    <w:lvl w:ilvl="0">
+      <w:start w:val="1"/>
+      <w:numFmt w:val="decimal"/>
+      <w:lvlText w:val="%1."/>
+      <w:lvlJc w:val="left"/>
+      <w:pPr>
+        <w:tabs>
+          <w:tab w:val="num" w:pos="720"/>
+        </w:tabs>
+        <w:ind w:left="720" w:hanging="360"/>
+      </w:pPr>
+    </w:lvl>
+    <w:lvl w:ilvl="1">
+      <w:start w:val="1"/>
+      <w:numFmt w:val="bullet"/>
+      <w:lvlText w:val="o"/>
+      <w:lvlJc w:val="left"/>
+      <w:pPr>
+        <w:tabs>
+          <w:tab w:val="num" w:pos="1440"/>
+        </w:tabs>
+        <w:ind w:left="1440" w:hanging="360"/>
+      </w:pPr>
+      <w:rPr>
+        <w:rFonts w:ascii="Courier New" w:hAnsi="Courier New" w:hint="default"/>
+        <w:sz w:val="20"/>
+      </w:rPr>
+    </w:lvl>
+    <w:lvl w:ilvl="2" w:tentative="1">
+      <w:start w:val="1"/>
+      <w:numFmt w:val="decimal"/>
+      <w:lvlText w:val="%3."/>
+      <w:lvlJc w:val="left"/>
+      <w:pPr>
+        <w:tabs>
+          <w:tab w:val="num" w:pos="2160"/>
+        </w:tabs>
+        <w:ind w:left="2160" w:hanging="360"/>
+      </w:pPr>
+    </w:lvl>
+    <w:lvl w:ilvl="3" w:tentative="1">
+      <w:start w:val="1"/>
+      <w:numFmt w:val="decimal"/>
+      <w:lvlText w:val="%4."/>
+      <w:lvlJc w:val="left"/>
+      <w:pPr>
+        <w:tabs>
+          <w:tab w:val="num" w:pos="2880"/>
+        </w:tabs>
+        <w:ind w:left="2880" w:hanging="360"/>
+      </w:pPr>
+    </w:lvl>
+    <w:lvl w:ilvl="4" w:tentative="1">
+      <w:start w:val="1"/>
+      <w:numFmt w:val="decimal"/>
+      <w:lvlText w:val="%5."/>
+      <w:lvlJc w:val="left"/>
+      <w:pPr>
+        <w:tabs>
+          <w:tab w:val="num" w:pos="3600"/>
+        </w:tabs>
+        <w:ind w:left="3600" w:hanging="360"/>
+      </w:pPr>
+    </w:lvl>
+    <w:lvl w:ilvl="5" w:tentative="1">
+      <w:start w:val="1"/>
+      <w:numFmt w:val="decimal"/>
+      <w:lvlText w:val="%6."/>
+      <w:lvlJc w:val="left"/>
+      <w:pPr>
+        <w:tabs>
+          <w:tab w:val="num" w:pos="4320"/>
+        </w:tabs>
+        <w:ind w:left="4320" w:hanging="360"/>
+      </w:pPr>
+    </w:lvl>
+    <w:lvl w:ilvl="6" w:tentative="1">
+      <w:start w:val="1"/>
+      <w:numFmt w:val="decimal"/>
+      <w:lvlText w:val="%7."/>
+      <w:lvlJc w:val="left"/>
+      <w:pPr>
+        <w:tabs>
+          <w:tab w:val="num" w:pos="5040"/>
+        </w:tabs>
+        <w:ind w:left="5040" w:hanging="360"/>
+      </w:pPr>
+    </w:lvl>
+    <w:lvl w:ilvl="7" w:tentative="1">
+      <w:start w:val="1"/>
+      <w:numFmt w:val="decimal"/>
+      <w:lvlText w:val="%8."/>
+      <w:lvlJc w:val="left"/>
+      <w:pPr>
+        <w:tabs>
+          <w:tab w:val="num" w:pos="5760"/>
+        </w:tabs>
+        <w:ind w:left="5760" w:hanging="360"/>
+      </w:pPr>
+    </w:lvl>
+    <w:lvl w:ilvl="8" w:tentative="1">
+      <w:start w:val="1"/>
+      <w:numFmt w:val="decimal"/>
+      <w:lvlText w:val="%9."/>
+      <w:lvlJc w:val="left"/>
+      <w:pPr>
+        <w:tabs>
+          <w:tab w:val="num" w:pos="6480"/>
+        </w:tabs>
+        <w:ind w:left="6480" w:hanging="360"/>
+      </w:pPr>
+    </w:lvl>
+  </w:abstractNum>
+  <w:abstractNum w:abstractNumId="13" w15:restartNumberingAfterBreak="0">
+    <w:nsid w:val="61ED0C44"/>
+    <w:multiLevelType w:val="multilevel"/>
+    <w:tmpl w:val="6C4E5E40"/>
+    <w:lvl w:ilvl="0">
+      <w:start w:val="1"/>
+      <w:numFmt w:val="bullet"/>
+      <w:lvlText w:val=""/>
+      <w:lvlJc w:val="left"/>
+      <w:pPr>
+        <w:tabs>
+          <w:tab w:val="num" w:pos="720"/>
+        </w:tabs>
+        <w:ind w:left="720" w:hanging="360"/>
+      </w:pPr>
+      <w:rPr>
+        <w:rFonts w:ascii="Symbol" w:hAnsi="Symbol" w:hint="default"/>
+        <w:sz w:val="20"/>
+      </w:rPr>
+    </w:lvl>
+    <w:lvl w:ilvl="1" w:tentative="1">
+      <w:start w:val="1"/>
+      <w:numFmt w:val="bullet"/>
+      <w:lvlText w:val="o"/>
+      <w:lvlJc w:val="left"/>
+      <w:pPr>
+        <w:tabs>
+          <w:tab w:val="num" w:pos="1440"/>
+        </w:tabs>
+        <w:ind w:left="1440" w:hanging="360"/>
+      </w:pPr>
+      <w:rPr>
+        <w:rFonts w:ascii="Courier New" w:hAnsi="Courier New" w:hint="default"/>
+        <w:sz w:val="20"/>
+      </w:rPr>
+    </w:lvl>
+    <w:lvl w:ilvl="2" w:tentative="1">
+      <w:start w:val="1"/>
+      <w:numFmt w:val="bullet"/>
+      <w:lvlText w:val=""/>
+      <w:lvlJc w:val="left"/>
+      <w:pPr>
+        <w:tabs>
+          <w:tab w:val="num" w:pos="2160"/>
+        </w:tabs>
+        <w:ind w:left="2160" w:hanging="360"/>
+      </w:pPr>
+      <w:rPr>
+        <w:rFonts w:ascii="Wingdings" w:hAnsi="Wingdings" w:hint="default"/>
+        <w:sz w:val="20"/>
+      </w:rPr>
+    </w:lvl>
+    <w:lvl w:ilvl="3" w:tentative="1">
+      <w:start w:val="1"/>
+      <w:numFmt w:val="bullet"/>
+      <w:lvlText w:val=""/>
+      <w:lvlJc w:val="left"/>
+      <w:pPr>
+        <w:tabs>
+          <w:tab w:val="num" w:pos="2880"/>
+        </w:tabs>
+        <w:ind w:left="2880" w:hanging="360"/>
+      </w:pPr>
+      <w:rPr>
+        <w:rFonts w:ascii="Wingdings" w:hAnsi="Wingdings" w:hint="default"/>
+        <w:sz w:val="20"/>
+      </w:rPr>
+    </w:lvl>
+    <w:lvl w:ilvl="4" w:tentative="1">
+      <w:start w:val="1"/>
+      <w:numFmt w:val="bullet"/>
+      <w:lvlText w:val=""/>
+      <w:lvlJc w:val="left"/>
+      <w:pPr>
+        <w:tabs>
+          <w:tab w:val="num" w:pos="3600"/>
+        </w:tabs>
+        <w:ind w:left="3600" w:hanging="360"/>
+      </w:pPr>
+      <w:rPr>
+        <w:rFonts w:ascii="Wingdings" w:hAnsi="Wingdings" w:hint="default"/>
+        <w:sz w:val="20"/>
+      </w:rPr>
+    </w:lvl>
+    <w:lvl w:ilvl="5" w:tentative="1">
+      <w:start w:val="1"/>
+      <w:numFmt w:val="bullet"/>
+      <w:lvlText w:val=""/>
+      <w:lvlJc w:val="left"/>
+      <w:pPr>
+        <w:tabs>
+          <w:tab w:val="num" w:pos="4320"/>
+        </w:tabs>
+        <w:ind w:left="4320" w:hanging="360"/>
+      </w:pPr>
+      <w:rPr>
+        <w:rFonts w:ascii="Wingdings" w:hAnsi="Wingdings" w:hint="default"/>
+        <w:sz w:val="20"/>
+      </w:rPr>
+    </w:lvl>
+    <w:lvl w:ilvl="6" w:tentative="1">
+      <w:start w:val="1"/>
+      <w:numFmt w:val="bullet"/>
+      <w:lvlText w:val=""/>
+      <w:lvlJc w:val="left"/>
+      <w:pPr>
+        <w:tabs>
+          <w:tab w:val="num" w:pos="5040"/>
+        </w:tabs>
+        <w:ind w:left="5040" w:hanging="360"/>
+      </w:pPr>
+      <w:rPr>
+        <w:rFonts w:ascii="Wingdings" w:hAnsi="Wingdings" w:hint="default"/>
+        <w:sz w:val="20"/>
+      </w:rPr>
+    </w:lvl>
+    <w:lvl w:ilvl="7" w:tentative="1">
+      <w:start w:val="1"/>
+      <w:numFmt w:val="bullet"/>
+      <w:lvlText w:val=""/>
+      <w:lvlJc w:val="left"/>
+      <w:pPr>
+        <w:tabs>
+          <w:tab w:val="num" w:pos="5760"/>
+        </w:tabs>
+        <w:ind w:left="5760" w:hanging="360"/>
+      </w:pPr>
+      <w:rPr>
+        <w:rFonts w:ascii="Wingdings" w:hAnsi="Wingdings" w:hint="default"/>
+        <w:sz w:val="20"/>
+      </w:rPr>
+    </w:lvl>
+    <w:lvl w:ilvl="8" w:tentative="1">
+      <w:start w:val="1"/>
+      <w:numFmt w:val="bullet"/>
+      <w:lvlText w:val=""/>
+      <w:lvlJc w:val="left"/>
+      <w:pPr>
+        <w:tabs>
+          <w:tab w:val="num" w:pos="6480"/>
+        </w:tabs>
+        <w:ind w:left="6480" w:hanging="360"/>
+      </w:pPr>
+      <w:rPr>
+        <w:rFonts w:ascii="Wingdings" w:hAnsi="Wingdings" w:hint="default"/>
+        <w:sz w:val="20"/>
+      </w:rPr>
+    </w:lvl>
+  </w:abstractNum>
+  <w:abstractNum w:abstractNumId="14" w15:restartNumberingAfterBreak="0">
+    <w:nsid w:val="6C5009FF"/>
+    <w:multiLevelType w:val="multilevel"/>
+    <w:tmpl w:val="434079FC"/>
+    <w:lvl w:ilvl="0">
+      <w:start w:val="1"/>
+      <w:numFmt w:val="bullet"/>
+      <w:lvlText w:val=""/>
+      <w:lvlJc w:val="left"/>
+      <w:pPr>
+        <w:tabs>
+          <w:tab w:val="num" w:pos="720"/>
+        </w:tabs>
+        <w:ind w:left="720" w:hanging="360"/>
+      </w:pPr>
+      <w:rPr>
+        <w:rFonts w:ascii="Symbol" w:hAnsi="Symbol" w:hint="default"/>
+        <w:sz w:val="20"/>
+      </w:rPr>
+    </w:lvl>
+    <w:lvl w:ilvl="1" w:tentative="1">
+      <w:start w:val="1"/>
+      <w:numFmt w:val="bullet"/>
+      <w:lvlText w:val="o"/>
+      <w:lvlJc w:val="left"/>
+      <w:pPr>
+        <w:tabs>
+          <w:tab w:val="num" w:pos="1440"/>
+        </w:tabs>
+        <w:ind w:left="1440" w:hanging="360"/>
+      </w:pPr>
+      <w:rPr>
+        <w:rFonts w:ascii="Courier New" w:hAnsi="Courier New" w:hint="default"/>
+        <w:sz w:val="20"/>
+      </w:rPr>
+    </w:lvl>
+    <w:lvl w:ilvl="2" w:tentative="1">
+      <w:start w:val="1"/>
+      <w:numFmt w:val="bullet"/>
+      <w:lvlText w:val=""/>
+      <w:lvlJc w:val="left"/>
+      <w:pPr>
+        <w:tabs>
+          <w:tab w:val="num" w:pos="2160"/>
+        </w:tabs>
+        <w:ind w:left="2160" w:hanging="360"/>
+      </w:pPr>
+      <w:rPr>
+        <w:rFonts w:ascii="Wingdings" w:hAnsi="Wingdings" w:hint="default"/>
+        <w:sz w:val="20"/>
+      </w:rPr>
+    </w:lvl>
+    <w:lvl w:ilvl="3" w:tentative="1">
+      <w:start w:val="1"/>
+      <w:numFmt w:val="bullet"/>
+      <w:lvlText w:val=""/>
+      <w:lvlJc w:val="left"/>
+      <w:pPr>
+        <w:tabs>
+          <w:tab w:val="num" w:pos="2880"/>
+        </w:tabs>
+        <w:ind w:left="2880" w:hanging="360"/>
+      </w:pPr>
+      <w:rPr>
+        <w:rFonts w:ascii="Wingdings" w:hAnsi="Wingdings" w:hint="default"/>
+        <w:sz w:val="20"/>
+      </w:rPr>
+    </w:lvl>
+    <w:lvl w:ilvl="4" w:tentative="1">
+      <w:start w:val="1"/>
+      <w:numFmt w:val="bullet"/>
+      <w:lvlText w:val=""/>
+      <w:lvlJc w:val="left"/>
+      <w:pPr>
+        <w:tabs>
+          <w:tab w:val="num" w:pos="3600"/>
+        </w:tabs>
+        <w:ind w:left="3600" w:hanging="360"/>
+      </w:pPr>
+      <w:rPr>
+        <w:rFonts w:ascii="Wingdings" w:hAnsi="Wingdings" w:hint="default"/>
+        <w:sz w:val="20"/>
+      </w:rPr>
+    </w:lvl>
+    <w:lvl w:ilvl="5" w:tentative="1">
+      <w:start w:val="1"/>
+      <w:numFmt w:val="bullet"/>
+      <w:lvlText w:val=""/>
+      <w:lvlJc w:val="left"/>
+      <w:pPr>
+        <w:tabs>
+          <w:tab w:val="num" w:pos="4320"/>
+        </w:tabs>
+        <w:ind w:left="4320" w:hanging="360"/>
+      </w:pPr>
+      <w:rPr>
+        <w:rFonts w:ascii="Wingdings" w:hAnsi="Wingdings" w:hint="default"/>
+        <w:sz w:val="20"/>
+      </w:rPr>
+    </w:lvl>
+    <w:lvl w:ilvl="6" w:tentative="1">
+      <w:start w:val="1"/>
+      <w:numFmt w:val="bullet"/>
+      <w:lvlText w:val=""/>
+      <w:lvlJc w:val="left"/>
+      <w:pPr>
+        <w:tabs>
+          <w:tab w:val="num" w:pos="5040"/>
+        </w:tabs>
+        <w:ind w:left="5040" w:hanging="360"/>
+      </w:pPr>
+      <w:rPr>
+        <w:rFonts w:ascii="Wingdings" w:hAnsi="Wingdings" w:hint="default"/>
+        <w:sz w:val="20"/>
+      </w:rPr>
+    </w:lvl>
+    <w:lvl w:ilvl="7" w:tentative="1">
+      <w:start w:val="1"/>
+      <w:numFmt w:val="bullet"/>
+      <w:lvlText w:val=""/>
+      <w:lvlJc w:val="left"/>
+      <w:pPr>
+        <w:tabs>
+          <w:tab w:val="num" w:pos="5760"/>
+        </w:tabs>
+        <w:ind w:left="5760" w:hanging="360"/>
+      </w:pPr>
+      <w:rPr>
+        <w:rFonts w:ascii="Wingdings" w:hAnsi="Wingdings" w:hint="default"/>
+        <w:sz w:val="20"/>
+      </w:rPr>
+    </w:lvl>
+    <w:lvl w:ilvl="8" w:tentative="1">
+      <w:start w:val="1"/>
+      <w:numFmt w:val="bullet"/>
+      <w:lvlText w:val=""/>
+      <w:lvlJc w:val="left"/>
+      <w:pPr>
+        <w:tabs>
+          <w:tab w:val="num" w:pos="6480"/>
+        </w:tabs>
+        <w:ind w:left="6480" w:hanging="360"/>
+      </w:pPr>
+      <w:rPr>
+        <w:rFonts w:ascii="Wingdings" w:hAnsi="Wingdings" w:hint="default"/>
+        <w:sz w:val="20"/>
+      </w:rPr>
+    </w:lvl>
+  </w:abstractNum>
+  <w:abstractNum w:abstractNumId="15" w15:restartNumberingAfterBreak="0">
+    <w:nsid w:val="7724696F"/>
+    <w:multiLevelType w:val="hybridMultilevel"/>
+    <w:tmpl w:val="EB501DCA"/>
+    <w:lvl w:ilvl="0" w:tplc="63AEA734">
+      <w:start w:val="1"/>
+      <w:numFmt w:val="decimal"/>
+      <w:lvlText w:val="%1-"/>
+      <w:lvlJc w:val="left"/>
+      <w:pPr>
+        <w:ind w:left="360" w:hanging="360"/>
+      </w:pPr>
+      <w:rPr>
+        <w:rFonts w:hint="default"/>
+      </w:rPr>
+    </w:lvl>
+    <w:lvl w:ilvl="1" w:tplc="FFFFFFFF" w:tentative="1">
+      <w:start w:val="1"/>
+      <w:numFmt w:val="bullet"/>
+      <w:lvlText w:val="o"/>
+      <w:lvlJc w:val="left"/>
+      <w:pPr>
+        <w:ind w:left="1080" w:hanging="360"/>
+      </w:pPr>
+      <w:rPr>
+        <w:rFonts w:ascii="Courier New" w:hAnsi="Courier New" w:cs="Courier New" w:hint="default"/>
+      </w:rPr>
+    </w:lvl>
+    <w:lvl w:ilvl="2" w:tplc="FFFFFFFF" w:tentative="1">
+      <w:start w:val="1"/>
+      <w:numFmt w:val="bullet"/>
+      <w:lvlText w:val=""/>
+      <w:lvlJc w:val="left"/>
+      <w:pPr>
+        <w:ind w:left="1800" w:hanging="360"/>
+      </w:pPr>
+      <w:rPr>
+        <w:rFonts w:ascii="Wingdings" w:hAnsi="Wingdings" w:hint="default"/>
+      </w:rPr>
+    </w:lvl>
+    <w:lvl w:ilvl="3" w:tplc="FFFFFFFF" w:tentative="1">
+      <w:start w:val="1"/>
+      <w:numFmt w:val="bullet"/>
+      <w:lvlText w:val=""/>
+      <w:lvlJc w:val="left"/>
+      <w:pPr>
+        <w:ind w:left="2520" w:hanging="360"/>
+      </w:pPr>
+      <w:rPr>
+        <w:rFonts w:ascii="Symbol" w:hAnsi="Symbol" w:hint="default"/>
+      </w:rPr>
+    </w:lvl>
+    <w:lvl w:ilvl="4" w:tplc="FFFFFFFF" w:tentative="1">
+      <w:start w:val="1"/>
+      <w:numFmt w:val="bullet"/>
+      <w:lvlText w:val="o"/>
+      <w:lvlJc w:val="left"/>
+      <w:pPr>
+        <w:ind w:left="3240" w:hanging="360"/>
+      </w:pPr>
+      <w:rPr>
+        <w:rFonts w:ascii="Courier New" w:hAnsi="Courier New" w:cs="Courier New" w:hint="default"/>
+      </w:rPr>
+    </w:lvl>
+    <w:lvl w:ilvl="5" w:tplc="FFFFFFFF" w:tentative="1">
+      <w:start w:val="1"/>
+      <w:numFmt w:val="bullet"/>
+      <w:lvlText w:val=""/>
+      <w:lvlJc w:val="left"/>
+      <w:pPr>
+        <w:ind w:left="3960" w:hanging="360"/>
+      </w:pPr>
+      <w:rPr>
+        <w:rFonts w:ascii="Wingdings" w:hAnsi="Wingdings" w:hint="default"/>
+      </w:rPr>
+    </w:lvl>
+    <w:lvl w:ilvl="6" w:tplc="FFFFFFFF" w:tentative="1">
+      <w:start w:val="1"/>
+      <w:numFmt w:val="bullet"/>
+      <w:lvlText w:val=""/>
+      <w:lvlJc w:val="left"/>
+      <w:pPr>
+        <w:ind w:left="4680" w:hanging="360"/>
+      </w:pPr>
+      <w:rPr>
+        <w:rFonts w:ascii="Symbol" w:hAnsi="Symbol" w:hint="default"/>
+      </w:rPr>
+    </w:lvl>
+    <w:lvl w:ilvl="7" w:tplc="FFFFFFFF" w:tentative="1">
+      <w:start w:val="1"/>
+      <w:numFmt w:val="bullet"/>
+      <w:lvlText w:val="o"/>
+      <w:lvlJc w:val="left"/>
+      <w:pPr>
+        <w:ind w:left="5400" w:hanging="360"/>
+      </w:pPr>
+      <w:rPr>
+        <w:rFonts w:ascii="Courier New" w:hAnsi="Courier New" w:cs="Courier New" w:hint="default"/>
+      </w:rPr>
+    </w:lvl>
+    <w:lvl w:ilvl="8" w:tplc="FFFFFFFF" w:tentative="1">
+      <w:start w:val="1"/>
+      <w:numFmt w:val="bullet"/>
+      <w:lvlText w:val=""/>
+      <w:lvlJc w:val="left"/>
+      <w:pPr>
+        <w:ind w:left="6120" w:hanging="360"/>
+      </w:pPr>
+      <w:rPr>
+        <w:rFonts w:ascii="Wingdings" w:hAnsi="Wingdings" w:hint="default"/>
+      </w:rPr>
+    </w:lvl>
+  </w:abstractNum>
+  <w:num w:numId="1" w16cid:durableId="165439909">
+    <w:abstractNumId w:val="7"/>
+  </w:num>
+  <w:num w:numId="2" w16cid:durableId="1741293958">
+    <w:abstractNumId w:val="1"/>
+  </w:num>
+  <w:num w:numId="3" w16cid:durableId="445271156">
+    <w:abstractNumId w:val="2"/>
+  </w:num>
+  <w:num w:numId="4" w16cid:durableId="544021973">
+    <w:abstractNumId w:val="10"/>
+  </w:num>
+  <w:num w:numId="5" w16cid:durableId="1781491099">
+    <w:abstractNumId w:val="9"/>
+  </w:num>
+  <w:num w:numId="6" w16cid:durableId="291787553">
+    <w:abstractNumId w:val="12"/>
+  </w:num>
+  <w:num w:numId="7" w16cid:durableId="1135676872">
+    <w:abstractNumId w:val="5"/>
+  </w:num>
+  <w:num w:numId="8" w16cid:durableId="755129129">
+    <w:abstractNumId w:val="14"/>
+  </w:num>
+  <w:num w:numId="9" w16cid:durableId="449322835">
+    <w:abstractNumId w:val="11"/>
+  </w:num>
+  <w:num w:numId="10" w16cid:durableId="237641866">
+    <w:abstractNumId w:val="15"/>
+  </w:num>
+  <w:num w:numId="11" w16cid:durableId="536509678">
+    <w:abstractNumId w:val="13"/>
+  </w:num>
+  <w:num w:numId="12" w16cid:durableId="581060879">
+    <w:abstractNumId w:val="0"/>
+  </w:num>
+  <w:num w:numId="13" w16cid:durableId="1685593966">
+    <w:abstractNumId w:val="6"/>
+  </w:num>
+  <w:num w:numId="14" w16cid:durableId="1468935037">
+    <w:abstractNumId w:val="8"/>
+  </w:num>
+  <w:num w:numId="15" w16cid:durableId="1706905905">
+    <w:abstractNumId w:val="3"/>
+  </w:num>
+  <w:num w:numId="16" w16cid:durableId="565772584">
+    <w:abstractNumId w:val="4"/>
+  </w:num>
+</w:numbering>
 </file>
 
 <file path=word/styles.xml><?xml version="1.0" encoding="utf-8"?>
@@ -640,6 +5209,7 @@
   <w:style w:type="paragraph" w:default="1" w:styleId="Normal">
     <w:name w:val="Normal"/>
     <w:qFormat/>
+    <w:rsid w:val="009F7CEE"/>
   </w:style>
   <w:style w:type="paragraph" w:styleId="Heading1">
     <w:name w:val="heading 1"/>
@@ -668,7 +5238,6 @@
     <w:next w:val="Normal"/>
     <w:link w:val="Heading2Char"/>
     <w:uiPriority w:val="9"/>
-    <w:semiHidden/>
     <w:unhideWhenUsed/>
     <w:qFormat/>
     <w:rsid w:val="0066456F"/>
@@ -843,7 +5412,6 @@
   <w:style w:type="character" w:default="1" w:styleId="DefaultParagraphFont">
     <w:name w:val="Default Paragraph Font"/>
     <w:uiPriority w:val="1"/>
-    <w:semiHidden/>
     <w:unhideWhenUsed/>
   </w:style>
   <w:style w:type="table" w:default="1" w:styleId="TableNormal">
@@ -885,7 +5453,6 @@
     <w:basedOn w:val="DefaultParagraphFont"/>
     <w:link w:val="Heading2"/>
     <w:uiPriority w:val="9"/>
-    <w:semiHidden/>
     <w:rsid w:val="0066456F"/>
     <w:rPr>
       <w:rFonts w:asciiTheme="majorHAnsi" w:eastAsiaTheme="majorEastAsia" w:hAnsiTheme="majorHAnsi" w:cstheme="majorBidi"/>
@@ -1156,6 +5723,25 @@
       <w:color w:val="0F4761" w:themeColor="accent1" w:themeShade="BF"/>
       <w:spacing w:val="5"/>
     </w:rPr>
+  </w:style>
+  <w:style w:type="table" w:styleId="TableGrid">
+    <w:name w:val="Table Grid"/>
+    <w:basedOn w:val="TableNormal"/>
+    <w:uiPriority w:val="39"/>
+    <w:rsid w:val="009F7CEE"/>
+    <w:pPr>
+      <w:spacing w:after="0" w:line="240" w:lineRule="auto"/>
+    </w:pPr>
+    <w:tblPr>
+      <w:tblBorders>
+        <w:top w:val="single" w:sz="4" w:space="0" w:color="auto"/>
+        <w:left w:val="single" w:sz="4" w:space="0" w:color="auto"/>
+        <w:bottom w:val="single" w:sz="4" w:space="0" w:color="auto"/>
+        <w:right w:val="single" w:sz="4" w:space="0" w:color="auto"/>
+        <w:insideH w:val="single" w:sz="4" w:space="0" w:color="auto"/>
+        <w:insideV w:val="single" w:sz="4" w:space="0" w:color="auto"/>
+      </w:tblBorders>
+    </w:tblPr>
   </w:style>
 </w:styles>
 </file>

</xml_diff>